<commit_message>
docs: added some picture
</commit_message>
<xml_diff>
--- a/Project report.docx
+++ b/Project report.docx
@@ -20681,11 +20681,9 @@
     <w:p>
       <w:pPr>
         <w:spacing w:line="360" w:lineRule="auto"/>
-        <w:ind w:firstLine="0"/>
-        <w:rPr>
-          <w:rFonts w:ascii="Times New Roman" w:hAnsi="Times New Roman" w:cs="Times New Roman"/>
-          <w:b/>
-          <w:bCs/>
+        <w:ind w:left="720" w:firstLine="0"/>
+        <w:rPr>
+          <w:rFonts w:ascii="Times New Roman" w:hAnsi="Times New Roman" w:cs="Times New Roman"/>
           <w:sz w:val="28"/>
           <w:szCs w:val="28"/>
           <w:lang w:val="ru-KZ"/>
@@ -20694,109 +20692,126 @@
       <w:r>
         <w:rPr>
           <w:rFonts w:ascii="Times New Roman" w:hAnsi="Times New Roman" w:cs="Times New Roman"/>
-          <w:b/>
-          <w:bCs/>
-          <w:sz w:val="28"/>
-          <w:szCs w:val="28"/>
-          <w:lang w:val="ru-KZ"/>
-        </w:rPr>
-        <w:t xml:space="preserve">4.2 </w:t>
-      </w:r>
-      <w:proofErr w:type="spellStart"/>
-      <w:r>
-        <w:rPr>
-          <w:rFonts w:ascii="Times New Roman" w:hAnsi="Times New Roman" w:cs="Times New Roman"/>
-          <w:b/>
-          <w:bCs/>
-          <w:sz w:val="28"/>
-          <w:szCs w:val="28"/>
-          <w:lang w:val="ru-KZ"/>
-        </w:rPr>
-        <w:t>Technical</w:t>
-      </w:r>
-      <w:proofErr w:type="spellEnd"/>
-      <w:r>
-        <w:rPr>
-          <w:rFonts w:ascii="Times New Roman" w:hAnsi="Times New Roman" w:cs="Times New Roman"/>
-          <w:b/>
-          <w:bCs/>
-          <w:sz w:val="28"/>
-          <w:szCs w:val="28"/>
-          <w:lang w:val="ru-KZ"/>
-        </w:rPr>
-        <w:t xml:space="preserve"> </w:t>
-      </w:r>
-      <w:proofErr w:type="spellStart"/>
-      <w:r>
-        <w:rPr>
-          <w:rFonts w:ascii="Times New Roman" w:hAnsi="Times New Roman" w:cs="Times New Roman"/>
-          <w:b/>
-          <w:bCs/>
-          <w:sz w:val="28"/>
-          <w:szCs w:val="28"/>
-          <w:lang w:val="ru-KZ"/>
-        </w:rPr>
-        <w:t>Implementation</w:t>
-      </w:r>
-      <w:proofErr w:type="spellEnd"/>
-      <w:r>
-        <w:rPr>
-          <w:rFonts w:ascii="Times New Roman" w:hAnsi="Times New Roman" w:cs="Times New Roman"/>
-          <w:b/>
-          <w:bCs/>
-          <w:sz w:val="28"/>
-          <w:szCs w:val="28"/>
-          <w:lang w:val="ru-KZ"/>
-        </w:rPr>
-        <w:t xml:space="preserve">: </w:t>
-      </w:r>
-      <w:proofErr w:type="spellStart"/>
-      <w:r>
-        <w:rPr>
-          <w:rFonts w:ascii="Times New Roman" w:hAnsi="Times New Roman" w:cs="Times New Roman"/>
-          <w:b/>
-          <w:bCs/>
-          <w:sz w:val="28"/>
-          <w:szCs w:val="28"/>
-          <w:lang w:val="ru-KZ"/>
-        </w:rPr>
-        <w:t>Streamlit</w:t>
-      </w:r>
-      <w:proofErr w:type="spellEnd"/>
-      <w:r>
-        <w:rPr>
-          <w:rFonts w:ascii="Times New Roman" w:hAnsi="Times New Roman" w:cs="Times New Roman"/>
-          <w:b/>
-          <w:bCs/>
-          <w:sz w:val="28"/>
-          <w:szCs w:val="28"/>
-          <w:lang w:val="ru-KZ"/>
-        </w:rPr>
-        <w:t xml:space="preserve"> &amp; </w:t>
-      </w:r>
-      <w:proofErr w:type="spellStart"/>
-      <w:r>
-        <w:rPr>
-          <w:rFonts w:ascii="Times New Roman" w:hAnsi="Times New Roman" w:cs="Times New Roman"/>
-          <w:b/>
-          <w:bCs/>
-          <w:sz w:val="28"/>
-          <w:szCs w:val="28"/>
-          <w:lang w:val="ru-KZ"/>
-        </w:rPr>
-        <w:t>Custom</w:t>
-      </w:r>
-      <w:proofErr w:type="spellEnd"/>
-      <w:r>
-        <w:rPr>
-          <w:rFonts w:ascii="Times New Roman" w:hAnsi="Times New Roman" w:cs="Times New Roman"/>
-          <w:b/>
-          <w:bCs/>
-          <w:sz w:val="28"/>
-          <w:szCs w:val="28"/>
-          <w:lang w:val="ru-KZ"/>
-        </w:rPr>
-        <w:t xml:space="preserve"> CSS</w:t>
+          <w:sz w:val="28"/>
+          <w:szCs w:val="28"/>
+          <w:lang w:val="ru-KZ"/>
+        </w:rPr>
+        <w:drawing>
+          <wp:inline distT="0" distB="0" distL="0" distR="0" wp14:anchorId="2A8E0420" wp14:editId="3F468F7A">
+            <wp:extent cx="5940425" cy="2205355"/>
+            <wp:effectExtent l="0" t="0" r="3175" b="4445"/>
+            <wp:docPr id="1738254910" name="Рисунок 1" descr="Изображение выглядит как текст, снимок экрана, Шрифт, дизайн&#10;&#10;Содержимое, созданное искусственным интеллектом, может быть неверным."/>
+            <wp:cNvGraphicFramePr>
+              <a:graphicFrameLocks xmlns:a="http://schemas.openxmlformats.org/drawingml/2006/main" noChangeAspect="1"/>
+            </wp:cNvGraphicFramePr>
+            <a:graphic xmlns:a="http://schemas.openxmlformats.org/drawingml/2006/main">
+              <a:graphicData uri="http://schemas.openxmlformats.org/drawingml/2006/picture">
+                <pic:pic xmlns:pic="http://schemas.openxmlformats.org/drawingml/2006/picture">
+                  <pic:nvPicPr>
+                    <pic:cNvPr id="1738254910" name="Рисунок 1" descr="Изображение выглядит как текст, снимок экрана, Шрифт, дизайн&#10;&#10;Содержимое, созданное искусственным интеллектом, может быть неверным."/>
+                    <pic:cNvPicPr/>
+                  </pic:nvPicPr>
+                  <pic:blipFill>
+                    <a:blip r:embed="rId10"/>
+                    <a:stretch>
+                      <a:fillRect/>
+                    </a:stretch>
+                  </pic:blipFill>
+                  <pic:spPr>
+                    <a:xfrm>
+                      <a:off x="0" y="0"/>
+                      <a:ext cx="5940425" cy="2205355"/>
+                    </a:xfrm>
+                    <a:prstGeom prst="rect">
+                      <a:avLst/>
+                    </a:prstGeom>
+                  </pic:spPr>
+                </pic:pic>
+              </a:graphicData>
+            </a:graphic>
+          </wp:inline>
+        </w:drawing>
+      </w:r>
+    </w:p>
+    <w:p>
+      <w:pPr>
+        <w:spacing w:line="360" w:lineRule="auto"/>
+        <w:jc w:val="center"/>
+        <w:rPr>
+          <w:rFonts w:ascii="Times New Roman" w:hAnsi="Times New Roman" w:cs="Times New Roman"/>
+          <w:sz w:val="28"/>
+          <w:szCs w:val="28"/>
+          <w:lang w:val="ru-KZ"/>
+        </w:rPr>
+      </w:pPr>
+      <w:r>
+        <w:rPr>
+          <w:rFonts w:ascii="Times New Roman" w:hAnsi="Times New Roman" w:cs="Times New Roman"/>
+          <w:sz w:val="28"/>
+          <w:szCs w:val="28"/>
+          <w:lang w:val="ru-KZ"/>
+        </w:rPr>
+        <w:t>Picture 1: UI. “</w:t>
+      </w:r>
+      <w:proofErr w:type="spellStart"/>
+      <w:r>
+        <w:rPr>
+          <w:rFonts w:ascii="Times New Roman" w:hAnsi="Times New Roman" w:cs="Times New Roman"/>
+          <w:sz w:val="28"/>
+          <w:szCs w:val="28"/>
+          <w:lang w:val="ru-KZ"/>
+        </w:rPr>
+        <w:t>Chat</w:t>
+      </w:r>
+      <w:proofErr w:type="spellEnd"/>
+      <w:r>
+        <w:rPr>
+          <w:rFonts w:ascii="Times New Roman" w:hAnsi="Times New Roman" w:cs="Times New Roman"/>
+          <w:sz w:val="28"/>
+          <w:szCs w:val="28"/>
+          <w:lang w:val="ru-KZ"/>
+        </w:rPr>
+        <w:t xml:space="preserve"> </w:t>
+      </w:r>
+      <w:proofErr w:type="spellStart"/>
+      <w:r>
+        <w:rPr>
+          <w:rFonts w:ascii="Times New Roman" w:hAnsi="Times New Roman" w:cs="Times New Roman"/>
+          <w:sz w:val="28"/>
+          <w:szCs w:val="28"/>
+          <w:lang w:val="ru-KZ"/>
+        </w:rPr>
+        <w:t>with</w:t>
+      </w:r>
+      <w:proofErr w:type="spellEnd"/>
+      <w:r>
+        <w:rPr>
+          <w:rFonts w:ascii="Times New Roman" w:hAnsi="Times New Roman" w:cs="Times New Roman"/>
+          <w:sz w:val="28"/>
+          <w:szCs w:val="28"/>
+          <w:lang w:val="ru-KZ"/>
+        </w:rPr>
+        <w:t xml:space="preserve"> Data” </w:t>
+      </w:r>
+      <w:proofErr w:type="spellStart"/>
+      <w:r>
+        <w:rPr>
+          <w:rFonts w:ascii="Times New Roman" w:hAnsi="Times New Roman" w:cs="Times New Roman"/>
+          <w:sz w:val="28"/>
+          <w:szCs w:val="28"/>
+          <w:lang w:val="ru-KZ"/>
+        </w:rPr>
+        <w:t>bar</w:t>
+      </w:r>
+      <w:proofErr w:type="spellEnd"/>
+      <w:r>
+        <w:rPr>
+          <w:rFonts w:ascii="Times New Roman" w:hAnsi="Times New Roman" w:cs="Times New Roman"/>
+          <w:sz w:val="28"/>
+          <w:szCs w:val="28"/>
+          <w:lang w:val="ru-KZ"/>
+        </w:rPr>
+        <w:t>.</w:t>
       </w:r>
     </w:p>
     <w:p>
@@ -20805,15 +20820,78 @@
         <w:ind w:firstLine="0"/>
         <w:rPr>
           <w:rFonts w:ascii="Times New Roman" w:hAnsi="Times New Roman" w:cs="Times New Roman"/>
+          <w:b/>
+          <w:bCs/>
           <w:sz w:val="28"/>
           <w:szCs w:val="28"/>
           <w:lang w:val="ru-KZ"/>
         </w:rPr>
       </w:pPr>
-      <w:proofErr w:type="spellStart"/>
-      <w:r>
-        <w:rPr>
-          <w:rFonts w:ascii="Times New Roman" w:hAnsi="Times New Roman" w:cs="Times New Roman"/>
+      <w:r>
+        <w:rPr>
+          <w:rFonts w:ascii="Times New Roman" w:hAnsi="Times New Roman" w:cs="Times New Roman"/>
+          <w:b/>
+          <w:bCs/>
+          <w:sz w:val="28"/>
+          <w:szCs w:val="28"/>
+          <w:lang w:val="ru-KZ"/>
+        </w:rPr>
+        <w:t xml:space="preserve">4.2 </w:t>
+      </w:r>
+      <w:proofErr w:type="spellStart"/>
+      <w:r>
+        <w:rPr>
+          <w:rFonts w:ascii="Times New Roman" w:hAnsi="Times New Roman" w:cs="Times New Roman"/>
+          <w:b/>
+          <w:bCs/>
+          <w:sz w:val="28"/>
+          <w:szCs w:val="28"/>
+          <w:lang w:val="ru-KZ"/>
+        </w:rPr>
+        <w:t>Technical</w:t>
+      </w:r>
+      <w:proofErr w:type="spellEnd"/>
+      <w:r>
+        <w:rPr>
+          <w:rFonts w:ascii="Times New Roman" w:hAnsi="Times New Roman" w:cs="Times New Roman"/>
+          <w:b/>
+          <w:bCs/>
+          <w:sz w:val="28"/>
+          <w:szCs w:val="28"/>
+          <w:lang w:val="ru-KZ"/>
+        </w:rPr>
+        <w:t xml:space="preserve"> </w:t>
+      </w:r>
+      <w:proofErr w:type="spellStart"/>
+      <w:r>
+        <w:rPr>
+          <w:rFonts w:ascii="Times New Roman" w:hAnsi="Times New Roman" w:cs="Times New Roman"/>
+          <w:b/>
+          <w:bCs/>
+          <w:sz w:val="28"/>
+          <w:szCs w:val="28"/>
+          <w:lang w:val="ru-KZ"/>
+        </w:rPr>
+        <w:t>Implementation</w:t>
+      </w:r>
+      <w:proofErr w:type="spellEnd"/>
+      <w:r>
+        <w:rPr>
+          <w:rFonts w:ascii="Times New Roman" w:hAnsi="Times New Roman" w:cs="Times New Roman"/>
+          <w:b/>
+          <w:bCs/>
+          <w:sz w:val="28"/>
+          <w:szCs w:val="28"/>
+          <w:lang w:val="ru-KZ"/>
+        </w:rPr>
+        <w:t xml:space="preserve">: </w:t>
+      </w:r>
+      <w:proofErr w:type="spellStart"/>
+      <w:r>
+        <w:rPr>
+          <w:rFonts w:ascii="Times New Roman" w:hAnsi="Times New Roman" w:cs="Times New Roman"/>
+          <w:b/>
+          <w:bCs/>
           <w:sz w:val="28"/>
           <w:szCs w:val="28"/>
           <w:lang w:val="ru-KZ"/>
@@ -20824,351 +20902,37 @@
       <w:r>
         <w:rPr>
           <w:rFonts w:ascii="Times New Roman" w:hAnsi="Times New Roman" w:cs="Times New Roman"/>
-          <w:sz w:val="28"/>
-          <w:szCs w:val="28"/>
-          <w:lang w:val="ru-KZ"/>
-        </w:rPr>
-        <w:t xml:space="preserve"> </w:t>
-      </w:r>
-      <w:proofErr w:type="spellStart"/>
-      <w:r>
-        <w:rPr>
-          <w:rFonts w:ascii="Times New Roman" w:hAnsi="Times New Roman" w:cs="Times New Roman"/>
-          <w:sz w:val="28"/>
-          <w:szCs w:val="28"/>
-          <w:lang w:val="ru-KZ"/>
-        </w:rPr>
-        <w:t>is</w:t>
-      </w:r>
-      <w:proofErr w:type="spellEnd"/>
-      <w:r>
-        <w:rPr>
-          <w:rFonts w:ascii="Times New Roman" w:hAnsi="Times New Roman" w:cs="Times New Roman"/>
-          <w:sz w:val="28"/>
-          <w:szCs w:val="28"/>
-          <w:lang w:val="ru-KZ"/>
-        </w:rPr>
-        <w:t xml:space="preserve"> </w:t>
-      </w:r>
-      <w:proofErr w:type="spellStart"/>
-      <w:r>
-        <w:rPr>
-          <w:rFonts w:ascii="Times New Roman" w:hAnsi="Times New Roman" w:cs="Times New Roman"/>
-          <w:sz w:val="28"/>
-          <w:szCs w:val="28"/>
-          <w:lang w:val="ru-KZ"/>
-        </w:rPr>
-        <w:t>excellent</w:t>
-      </w:r>
-      <w:proofErr w:type="spellEnd"/>
-      <w:r>
-        <w:rPr>
-          <w:rFonts w:ascii="Times New Roman" w:hAnsi="Times New Roman" w:cs="Times New Roman"/>
-          <w:sz w:val="28"/>
-          <w:szCs w:val="28"/>
-          <w:lang w:val="ru-KZ"/>
-        </w:rPr>
-        <w:t xml:space="preserve"> </w:t>
-      </w:r>
-      <w:proofErr w:type="spellStart"/>
-      <w:r>
-        <w:rPr>
-          <w:rFonts w:ascii="Times New Roman" w:hAnsi="Times New Roman" w:cs="Times New Roman"/>
-          <w:sz w:val="28"/>
-          <w:szCs w:val="28"/>
-          <w:lang w:val="ru-KZ"/>
-        </w:rPr>
-        <w:t>for</w:t>
-      </w:r>
-      <w:proofErr w:type="spellEnd"/>
-      <w:r>
-        <w:rPr>
-          <w:rFonts w:ascii="Times New Roman" w:hAnsi="Times New Roman" w:cs="Times New Roman"/>
-          <w:sz w:val="28"/>
-          <w:szCs w:val="28"/>
-          <w:lang w:val="ru-KZ"/>
-        </w:rPr>
-        <w:t xml:space="preserve"> </w:t>
-      </w:r>
-      <w:proofErr w:type="spellStart"/>
-      <w:r>
-        <w:rPr>
-          <w:rFonts w:ascii="Times New Roman" w:hAnsi="Times New Roman" w:cs="Times New Roman"/>
-          <w:sz w:val="28"/>
-          <w:szCs w:val="28"/>
-          <w:lang w:val="ru-KZ"/>
-        </w:rPr>
-        <w:t>prototyping</w:t>
-      </w:r>
-      <w:proofErr w:type="spellEnd"/>
-      <w:r>
-        <w:rPr>
-          <w:rFonts w:ascii="Times New Roman" w:hAnsi="Times New Roman" w:cs="Times New Roman"/>
-          <w:sz w:val="28"/>
-          <w:szCs w:val="28"/>
-          <w:lang w:val="ru-KZ"/>
-        </w:rPr>
-        <w:t xml:space="preserve"> </w:t>
-      </w:r>
-      <w:proofErr w:type="spellStart"/>
-      <w:r>
-        <w:rPr>
-          <w:rFonts w:ascii="Times New Roman" w:hAnsi="Times New Roman" w:cs="Times New Roman"/>
-          <w:sz w:val="28"/>
-          <w:szCs w:val="28"/>
-          <w:lang w:val="ru-KZ"/>
-        </w:rPr>
-        <w:t>but</w:t>
-      </w:r>
-      <w:proofErr w:type="spellEnd"/>
-      <w:r>
-        <w:rPr>
-          <w:rFonts w:ascii="Times New Roman" w:hAnsi="Times New Roman" w:cs="Times New Roman"/>
-          <w:sz w:val="28"/>
-          <w:szCs w:val="28"/>
-          <w:lang w:val="ru-KZ"/>
-        </w:rPr>
-        <w:t xml:space="preserve"> </w:t>
-      </w:r>
-      <w:proofErr w:type="spellStart"/>
-      <w:r>
-        <w:rPr>
-          <w:rFonts w:ascii="Times New Roman" w:hAnsi="Times New Roman" w:cs="Times New Roman"/>
-          <w:sz w:val="28"/>
-          <w:szCs w:val="28"/>
-          <w:lang w:val="ru-KZ"/>
-        </w:rPr>
-        <w:t>lacks</w:t>
-      </w:r>
-      <w:proofErr w:type="spellEnd"/>
-      <w:r>
-        <w:rPr>
-          <w:rFonts w:ascii="Times New Roman" w:hAnsi="Times New Roman" w:cs="Times New Roman"/>
-          <w:sz w:val="28"/>
-          <w:szCs w:val="28"/>
-          <w:lang w:val="ru-KZ"/>
-        </w:rPr>
-        <w:t xml:space="preserve"> </w:t>
-      </w:r>
-      <w:proofErr w:type="spellStart"/>
-      <w:r>
-        <w:rPr>
-          <w:rFonts w:ascii="Times New Roman" w:hAnsi="Times New Roman" w:cs="Times New Roman"/>
-          <w:sz w:val="28"/>
-          <w:szCs w:val="28"/>
-          <w:lang w:val="ru-KZ"/>
-        </w:rPr>
-        <w:t>visual</w:t>
-      </w:r>
-      <w:proofErr w:type="spellEnd"/>
-      <w:r>
-        <w:rPr>
-          <w:rFonts w:ascii="Times New Roman" w:hAnsi="Times New Roman" w:cs="Times New Roman"/>
-          <w:sz w:val="28"/>
-          <w:szCs w:val="28"/>
-          <w:lang w:val="ru-KZ"/>
-        </w:rPr>
-        <w:t xml:space="preserve"> </w:t>
-      </w:r>
-      <w:proofErr w:type="spellStart"/>
-      <w:r>
-        <w:rPr>
-          <w:rFonts w:ascii="Times New Roman" w:hAnsi="Times New Roman" w:cs="Times New Roman"/>
-          <w:sz w:val="28"/>
-          <w:szCs w:val="28"/>
-          <w:lang w:val="ru-KZ"/>
-        </w:rPr>
-        <w:t>polish</w:t>
-      </w:r>
-      <w:proofErr w:type="spellEnd"/>
-      <w:r>
-        <w:rPr>
-          <w:rFonts w:ascii="Times New Roman" w:hAnsi="Times New Roman" w:cs="Times New Roman"/>
-          <w:sz w:val="28"/>
-          <w:szCs w:val="28"/>
-          <w:lang w:val="ru-KZ"/>
-        </w:rPr>
-        <w:t xml:space="preserve"> </w:t>
-      </w:r>
-      <w:proofErr w:type="spellStart"/>
-      <w:r>
-        <w:rPr>
-          <w:rFonts w:ascii="Times New Roman" w:hAnsi="Times New Roman" w:cs="Times New Roman"/>
-          <w:sz w:val="28"/>
-          <w:szCs w:val="28"/>
-          <w:lang w:val="ru-KZ"/>
-        </w:rPr>
-        <w:t>by</w:t>
-      </w:r>
-      <w:proofErr w:type="spellEnd"/>
-      <w:r>
-        <w:rPr>
-          <w:rFonts w:ascii="Times New Roman" w:hAnsi="Times New Roman" w:cs="Times New Roman"/>
-          <w:sz w:val="28"/>
-          <w:szCs w:val="28"/>
-          <w:lang w:val="ru-KZ"/>
-        </w:rPr>
-        <w:t xml:space="preserve"> </w:t>
-      </w:r>
-      <w:proofErr w:type="spellStart"/>
-      <w:r>
-        <w:rPr>
-          <w:rFonts w:ascii="Times New Roman" w:hAnsi="Times New Roman" w:cs="Times New Roman"/>
-          <w:sz w:val="28"/>
-          <w:szCs w:val="28"/>
-          <w:lang w:val="ru-KZ"/>
-        </w:rPr>
-        <w:t>default</w:t>
-      </w:r>
-      <w:proofErr w:type="spellEnd"/>
-      <w:r>
-        <w:rPr>
-          <w:rFonts w:ascii="Times New Roman" w:hAnsi="Times New Roman" w:cs="Times New Roman"/>
-          <w:sz w:val="28"/>
-          <w:szCs w:val="28"/>
-          <w:lang w:val="ru-KZ"/>
-        </w:rPr>
-        <w:t xml:space="preserve">. To </w:t>
-      </w:r>
-      <w:proofErr w:type="spellStart"/>
-      <w:r>
-        <w:rPr>
-          <w:rFonts w:ascii="Times New Roman" w:hAnsi="Times New Roman" w:cs="Times New Roman"/>
-          <w:sz w:val="28"/>
-          <w:szCs w:val="28"/>
-          <w:lang w:val="ru-KZ"/>
-        </w:rPr>
-        <w:t>achieve</w:t>
-      </w:r>
-      <w:proofErr w:type="spellEnd"/>
-      <w:r>
-        <w:rPr>
-          <w:rFonts w:ascii="Times New Roman" w:hAnsi="Times New Roman" w:cs="Times New Roman"/>
-          <w:sz w:val="28"/>
-          <w:szCs w:val="28"/>
-          <w:lang w:val="ru-KZ"/>
-        </w:rPr>
-        <w:t xml:space="preserve"> a "Premium" </w:t>
-      </w:r>
-      <w:proofErr w:type="spellStart"/>
-      <w:r>
-        <w:rPr>
-          <w:rFonts w:ascii="Times New Roman" w:hAnsi="Times New Roman" w:cs="Times New Roman"/>
-          <w:sz w:val="28"/>
-          <w:szCs w:val="28"/>
-          <w:lang w:val="ru-KZ"/>
-        </w:rPr>
-        <w:t>look</w:t>
-      </w:r>
-      <w:proofErr w:type="spellEnd"/>
-      <w:r>
-        <w:rPr>
-          <w:rFonts w:ascii="Times New Roman" w:hAnsi="Times New Roman" w:cs="Times New Roman"/>
-          <w:sz w:val="28"/>
-          <w:szCs w:val="28"/>
-          <w:lang w:val="ru-KZ"/>
-        </w:rPr>
-        <w:t xml:space="preserve">, I </w:t>
-      </w:r>
-      <w:proofErr w:type="spellStart"/>
-      <w:r>
-        <w:rPr>
-          <w:rFonts w:ascii="Times New Roman" w:hAnsi="Times New Roman" w:cs="Times New Roman"/>
-          <w:sz w:val="28"/>
-          <w:szCs w:val="28"/>
-          <w:lang w:val="ru-KZ"/>
-        </w:rPr>
-        <w:t>injected</w:t>
-      </w:r>
-      <w:proofErr w:type="spellEnd"/>
-      <w:r>
-        <w:rPr>
-          <w:rFonts w:ascii="Times New Roman" w:hAnsi="Times New Roman" w:cs="Times New Roman"/>
-          <w:sz w:val="28"/>
-          <w:szCs w:val="28"/>
-          <w:lang w:val="ru-KZ"/>
-        </w:rPr>
-        <w:t xml:space="preserve"> </w:t>
-      </w:r>
-      <w:proofErr w:type="spellStart"/>
-      <w:r>
-        <w:rPr>
-          <w:rFonts w:ascii="Times New Roman" w:hAnsi="Times New Roman" w:cs="Times New Roman"/>
-          <w:sz w:val="28"/>
-          <w:szCs w:val="28"/>
-          <w:lang w:val="ru-KZ"/>
-        </w:rPr>
-        <w:t>custom</w:t>
-      </w:r>
-      <w:proofErr w:type="spellEnd"/>
-      <w:r>
-        <w:rPr>
-          <w:rFonts w:ascii="Times New Roman" w:hAnsi="Times New Roman" w:cs="Times New Roman"/>
-          <w:sz w:val="28"/>
-          <w:szCs w:val="28"/>
-          <w:lang w:val="ru-KZ"/>
-        </w:rPr>
-        <w:t xml:space="preserve"> CSS </w:t>
-      </w:r>
-      <w:proofErr w:type="spellStart"/>
-      <w:r>
-        <w:rPr>
-          <w:rFonts w:ascii="Times New Roman" w:hAnsi="Times New Roman" w:cs="Times New Roman"/>
-          <w:sz w:val="28"/>
-          <w:szCs w:val="28"/>
-          <w:lang w:val="ru-KZ"/>
-        </w:rPr>
-        <w:t>via</w:t>
-      </w:r>
-      <w:proofErr w:type="spellEnd"/>
-      <w:r>
-        <w:rPr>
-          <w:rFonts w:ascii="Times New Roman" w:hAnsi="Times New Roman" w:cs="Times New Roman"/>
-          <w:sz w:val="28"/>
-          <w:szCs w:val="28"/>
-          <w:lang w:val="ru-KZ"/>
-        </w:rPr>
-        <w:t xml:space="preserve"> </w:t>
-      </w:r>
-      <w:proofErr w:type="spellStart"/>
-      <w:r>
-        <w:rPr>
-          <w:rFonts w:ascii="Times New Roman" w:hAnsi="Times New Roman" w:cs="Times New Roman"/>
-          <w:sz w:val="28"/>
-          <w:szCs w:val="28"/>
-          <w:lang w:val="ru-KZ"/>
-        </w:rPr>
-        <w:t>st.markdown</w:t>
-      </w:r>
-      <w:proofErr w:type="spellEnd"/>
-      <w:r>
-        <w:rPr>
-          <w:rFonts w:ascii="Times New Roman" w:hAnsi="Times New Roman" w:cs="Times New Roman"/>
-          <w:sz w:val="28"/>
-          <w:szCs w:val="28"/>
-          <w:lang w:val="ru-KZ"/>
-        </w:rPr>
-        <w:t>(</w:t>
-      </w:r>
-      <w:proofErr w:type="spellStart"/>
-      <w:r>
-        <w:rPr>
-          <w:rFonts w:ascii="Times New Roman" w:hAnsi="Times New Roman" w:cs="Times New Roman"/>
-          <w:sz w:val="28"/>
-          <w:szCs w:val="28"/>
-          <w:lang w:val="ru-KZ"/>
-        </w:rPr>
-        <w:t>unsafe_allow_html</w:t>
-      </w:r>
-      <w:proofErr w:type="spellEnd"/>
-      <w:r>
-        <w:rPr>
-          <w:rFonts w:ascii="Times New Roman" w:hAnsi="Times New Roman" w:cs="Times New Roman"/>
-          <w:sz w:val="28"/>
-          <w:szCs w:val="28"/>
-          <w:lang w:val="ru-KZ"/>
-        </w:rPr>
-        <w:t>=True).</w:t>
+          <w:b/>
+          <w:bCs/>
+          <w:sz w:val="28"/>
+          <w:szCs w:val="28"/>
+          <w:lang w:val="ru-KZ"/>
+        </w:rPr>
+        <w:t xml:space="preserve"> &amp; </w:t>
+      </w:r>
+      <w:proofErr w:type="spellStart"/>
+      <w:r>
+        <w:rPr>
+          <w:rFonts w:ascii="Times New Roman" w:hAnsi="Times New Roman" w:cs="Times New Roman"/>
+          <w:b/>
+          <w:bCs/>
+          <w:sz w:val="28"/>
+          <w:szCs w:val="28"/>
+          <w:lang w:val="ru-KZ"/>
+        </w:rPr>
+        <w:t>Custom</w:t>
+      </w:r>
+      <w:proofErr w:type="spellEnd"/>
+      <w:r>
+        <w:rPr>
+          <w:rFonts w:ascii="Times New Roman" w:hAnsi="Times New Roman" w:cs="Times New Roman"/>
+          <w:b/>
+          <w:bCs/>
+          <w:sz w:val="28"/>
+          <w:szCs w:val="28"/>
+          <w:lang w:val="ru-KZ"/>
+        </w:rPr>
+        <w:t xml:space="preserve"> CSS</w:t>
       </w:r>
     </w:p>
     <w:p>
@@ -21182,44 +20946,296 @@
           <w:lang w:val="ru-KZ"/>
         </w:rPr>
       </w:pPr>
-      <w:r>
-        <w:rPr>
-          <w:rFonts w:ascii="Times New Roman" w:hAnsi="Times New Roman" w:cs="Times New Roman"/>
-          <w:sz w:val="28"/>
-          <w:szCs w:val="28"/>
-          <w:lang w:val="ru-KZ"/>
-        </w:rPr>
-        <w:t xml:space="preserve">We </w:t>
-      </w:r>
-      <w:proofErr w:type="spellStart"/>
-      <w:r>
-        <w:rPr>
-          <w:rFonts w:ascii="Times New Roman" w:hAnsi="Times New Roman" w:cs="Times New Roman"/>
-          <w:sz w:val="28"/>
-          <w:szCs w:val="28"/>
-          <w:lang w:val="ru-KZ"/>
-        </w:rPr>
-        <w:t>created</w:t>
-      </w:r>
-      <w:proofErr w:type="spellEnd"/>
-      <w:r>
-        <w:rPr>
-          <w:rFonts w:ascii="Times New Roman" w:hAnsi="Times New Roman" w:cs="Times New Roman"/>
-          <w:sz w:val="28"/>
-          <w:szCs w:val="28"/>
-          <w:lang w:val="ru-KZ"/>
-        </w:rPr>
-        <w:t xml:space="preserve"> a .</w:t>
-      </w:r>
-      <w:proofErr w:type="spellStart"/>
-      <w:r>
-        <w:rPr>
-          <w:rFonts w:ascii="Times New Roman" w:hAnsi="Times New Roman" w:cs="Times New Roman"/>
-          <w:sz w:val="28"/>
-          <w:szCs w:val="28"/>
-          <w:lang w:val="ru-KZ"/>
-        </w:rPr>
-        <w:t>metric-card</w:t>
+      <w:proofErr w:type="spellStart"/>
+      <w:r>
+        <w:rPr>
+          <w:rFonts w:ascii="Times New Roman" w:hAnsi="Times New Roman" w:cs="Times New Roman"/>
+          <w:sz w:val="28"/>
+          <w:szCs w:val="28"/>
+          <w:lang w:val="ru-KZ"/>
+        </w:rPr>
+        <w:lastRenderedPageBreak/>
+        <w:t>Streamlit</w:t>
+      </w:r>
+      <w:proofErr w:type="spellEnd"/>
+      <w:r>
+        <w:rPr>
+          <w:rFonts w:ascii="Times New Roman" w:hAnsi="Times New Roman" w:cs="Times New Roman"/>
+          <w:sz w:val="28"/>
+          <w:szCs w:val="28"/>
+          <w:lang w:val="ru-KZ"/>
+        </w:rPr>
+        <w:t xml:space="preserve"> </w:t>
+      </w:r>
+      <w:proofErr w:type="spellStart"/>
+      <w:r>
+        <w:rPr>
+          <w:rFonts w:ascii="Times New Roman" w:hAnsi="Times New Roman" w:cs="Times New Roman"/>
+          <w:sz w:val="28"/>
+          <w:szCs w:val="28"/>
+          <w:lang w:val="ru-KZ"/>
+        </w:rPr>
+        <w:t>is</w:t>
+      </w:r>
+      <w:proofErr w:type="spellEnd"/>
+      <w:r>
+        <w:rPr>
+          <w:rFonts w:ascii="Times New Roman" w:hAnsi="Times New Roman" w:cs="Times New Roman"/>
+          <w:sz w:val="28"/>
+          <w:szCs w:val="28"/>
+          <w:lang w:val="ru-KZ"/>
+        </w:rPr>
+        <w:t xml:space="preserve"> </w:t>
+      </w:r>
+      <w:proofErr w:type="spellStart"/>
+      <w:r>
+        <w:rPr>
+          <w:rFonts w:ascii="Times New Roman" w:hAnsi="Times New Roman" w:cs="Times New Roman"/>
+          <w:sz w:val="28"/>
+          <w:szCs w:val="28"/>
+          <w:lang w:val="ru-KZ"/>
+        </w:rPr>
+        <w:t>excellent</w:t>
+      </w:r>
+      <w:proofErr w:type="spellEnd"/>
+      <w:r>
+        <w:rPr>
+          <w:rFonts w:ascii="Times New Roman" w:hAnsi="Times New Roman" w:cs="Times New Roman"/>
+          <w:sz w:val="28"/>
+          <w:szCs w:val="28"/>
+          <w:lang w:val="ru-KZ"/>
+        </w:rPr>
+        <w:t xml:space="preserve"> </w:t>
+      </w:r>
+      <w:proofErr w:type="spellStart"/>
+      <w:r>
+        <w:rPr>
+          <w:rFonts w:ascii="Times New Roman" w:hAnsi="Times New Roman" w:cs="Times New Roman"/>
+          <w:sz w:val="28"/>
+          <w:szCs w:val="28"/>
+          <w:lang w:val="ru-KZ"/>
+        </w:rPr>
+        <w:t>for</w:t>
+      </w:r>
+      <w:proofErr w:type="spellEnd"/>
+      <w:r>
+        <w:rPr>
+          <w:rFonts w:ascii="Times New Roman" w:hAnsi="Times New Roman" w:cs="Times New Roman"/>
+          <w:sz w:val="28"/>
+          <w:szCs w:val="28"/>
+          <w:lang w:val="ru-KZ"/>
+        </w:rPr>
+        <w:t xml:space="preserve"> </w:t>
+      </w:r>
+      <w:proofErr w:type="spellStart"/>
+      <w:r>
+        <w:rPr>
+          <w:rFonts w:ascii="Times New Roman" w:hAnsi="Times New Roman" w:cs="Times New Roman"/>
+          <w:sz w:val="28"/>
+          <w:szCs w:val="28"/>
+          <w:lang w:val="ru-KZ"/>
+        </w:rPr>
+        <w:t>prototyping</w:t>
+      </w:r>
+      <w:proofErr w:type="spellEnd"/>
+      <w:r>
+        <w:rPr>
+          <w:rFonts w:ascii="Times New Roman" w:hAnsi="Times New Roman" w:cs="Times New Roman"/>
+          <w:sz w:val="28"/>
+          <w:szCs w:val="28"/>
+          <w:lang w:val="ru-KZ"/>
+        </w:rPr>
+        <w:t xml:space="preserve"> </w:t>
+      </w:r>
+      <w:proofErr w:type="spellStart"/>
+      <w:r>
+        <w:rPr>
+          <w:rFonts w:ascii="Times New Roman" w:hAnsi="Times New Roman" w:cs="Times New Roman"/>
+          <w:sz w:val="28"/>
+          <w:szCs w:val="28"/>
+          <w:lang w:val="ru-KZ"/>
+        </w:rPr>
+        <w:t>but</w:t>
+      </w:r>
+      <w:proofErr w:type="spellEnd"/>
+      <w:r>
+        <w:rPr>
+          <w:rFonts w:ascii="Times New Roman" w:hAnsi="Times New Roman" w:cs="Times New Roman"/>
+          <w:sz w:val="28"/>
+          <w:szCs w:val="28"/>
+          <w:lang w:val="ru-KZ"/>
+        </w:rPr>
+        <w:t xml:space="preserve"> </w:t>
+      </w:r>
+      <w:proofErr w:type="spellStart"/>
+      <w:r>
+        <w:rPr>
+          <w:rFonts w:ascii="Times New Roman" w:hAnsi="Times New Roman" w:cs="Times New Roman"/>
+          <w:sz w:val="28"/>
+          <w:szCs w:val="28"/>
+          <w:lang w:val="ru-KZ"/>
+        </w:rPr>
+        <w:t>lacks</w:t>
+      </w:r>
+      <w:proofErr w:type="spellEnd"/>
+      <w:r>
+        <w:rPr>
+          <w:rFonts w:ascii="Times New Roman" w:hAnsi="Times New Roman" w:cs="Times New Roman"/>
+          <w:sz w:val="28"/>
+          <w:szCs w:val="28"/>
+          <w:lang w:val="ru-KZ"/>
+        </w:rPr>
+        <w:t xml:space="preserve"> </w:t>
+      </w:r>
+      <w:proofErr w:type="spellStart"/>
+      <w:r>
+        <w:rPr>
+          <w:rFonts w:ascii="Times New Roman" w:hAnsi="Times New Roman" w:cs="Times New Roman"/>
+          <w:sz w:val="28"/>
+          <w:szCs w:val="28"/>
+          <w:lang w:val="ru-KZ"/>
+        </w:rPr>
+        <w:t>visual</w:t>
+      </w:r>
+      <w:proofErr w:type="spellEnd"/>
+      <w:r>
+        <w:rPr>
+          <w:rFonts w:ascii="Times New Roman" w:hAnsi="Times New Roman" w:cs="Times New Roman"/>
+          <w:sz w:val="28"/>
+          <w:szCs w:val="28"/>
+          <w:lang w:val="ru-KZ"/>
+        </w:rPr>
+        <w:t xml:space="preserve"> </w:t>
+      </w:r>
+      <w:proofErr w:type="spellStart"/>
+      <w:r>
+        <w:rPr>
+          <w:rFonts w:ascii="Times New Roman" w:hAnsi="Times New Roman" w:cs="Times New Roman"/>
+          <w:sz w:val="28"/>
+          <w:szCs w:val="28"/>
+          <w:lang w:val="ru-KZ"/>
+        </w:rPr>
+        <w:t>polish</w:t>
+      </w:r>
+      <w:proofErr w:type="spellEnd"/>
+      <w:r>
+        <w:rPr>
+          <w:rFonts w:ascii="Times New Roman" w:hAnsi="Times New Roman" w:cs="Times New Roman"/>
+          <w:sz w:val="28"/>
+          <w:szCs w:val="28"/>
+          <w:lang w:val="ru-KZ"/>
+        </w:rPr>
+        <w:t xml:space="preserve"> </w:t>
+      </w:r>
+      <w:proofErr w:type="spellStart"/>
+      <w:r>
+        <w:rPr>
+          <w:rFonts w:ascii="Times New Roman" w:hAnsi="Times New Roman" w:cs="Times New Roman"/>
+          <w:sz w:val="28"/>
+          <w:szCs w:val="28"/>
+          <w:lang w:val="ru-KZ"/>
+        </w:rPr>
+        <w:t>by</w:t>
+      </w:r>
+      <w:proofErr w:type="spellEnd"/>
+      <w:r>
+        <w:rPr>
+          <w:rFonts w:ascii="Times New Roman" w:hAnsi="Times New Roman" w:cs="Times New Roman"/>
+          <w:sz w:val="28"/>
+          <w:szCs w:val="28"/>
+          <w:lang w:val="ru-KZ"/>
+        </w:rPr>
+        <w:t xml:space="preserve"> </w:t>
+      </w:r>
+      <w:proofErr w:type="spellStart"/>
+      <w:r>
+        <w:rPr>
+          <w:rFonts w:ascii="Times New Roman" w:hAnsi="Times New Roman" w:cs="Times New Roman"/>
+          <w:sz w:val="28"/>
+          <w:szCs w:val="28"/>
+          <w:lang w:val="ru-KZ"/>
+        </w:rPr>
+        <w:t>default</w:t>
+      </w:r>
+      <w:proofErr w:type="spellEnd"/>
+      <w:r>
+        <w:rPr>
+          <w:rFonts w:ascii="Times New Roman" w:hAnsi="Times New Roman" w:cs="Times New Roman"/>
+          <w:sz w:val="28"/>
+          <w:szCs w:val="28"/>
+          <w:lang w:val="ru-KZ"/>
+        </w:rPr>
+        <w:t xml:space="preserve">. To </w:t>
+      </w:r>
+      <w:proofErr w:type="spellStart"/>
+      <w:r>
+        <w:rPr>
+          <w:rFonts w:ascii="Times New Roman" w:hAnsi="Times New Roman" w:cs="Times New Roman"/>
+          <w:sz w:val="28"/>
+          <w:szCs w:val="28"/>
+          <w:lang w:val="ru-KZ"/>
+        </w:rPr>
+        <w:t>achieve</w:t>
+      </w:r>
+      <w:proofErr w:type="spellEnd"/>
+      <w:r>
+        <w:rPr>
+          <w:rFonts w:ascii="Times New Roman" w:hAnsi="Times New Roman" w:cs="Times New Roman"/>
+          <w:sz w:val="28"/>
+          <w:szCs w:val="28"/>
+          <w:lang w:val="ru-KZ"/>
+        </w:rPr>
+        <w:t xml:space="preserve"> a "Premium" </w:t>
+      </w:r>
+      <w:proofErr w:type="spellStart"/>
+      <w:r>
+        <w:rPr>
+          <w:rFonts w:ascii="Times New Roman" w:hAnsi="Times New Roman" w:cs="Times New Roman"/>
+          <w:sz w:val="28"/>
+          <w:szCs w:val="28"/>
+          <w:lang w:val="ru-KZ"/>
+        </w:rPr>
+        <w:t>look</w:t>
+      </w:r>
+      <w:proofErr w:type="spellEnd"/>
+      <w:r>
+        <w:rPr>
+          <w:rFonts w:ascii="Times New Roman" w:hAnsi="Times New Roman" w:cs="Times New Roman"/>
+          <w:sz w:val="28"/>
+          <w:szCs w:val="28"/>
+          <w:lang w:val="ru-KZ"/>
+        </w:rPr>
+        <w:t xml:space="preserve">, I </w:t>
+      </w:r>
+      <w:proofErr w:type="spellStart"/>
+      <w:r>
+        <w:rPr>
+          <w:rFonts w:ascii="Times New Roman" w:hAnsi="Times New Roman" w:cs="Times New Roman"/>
+          <w:sz w:val="28"/>
+          <w:szCs w:val="28"/>
+          <w:lang w:val="ru-KZ"/>
+        </w:rPr>
+        <w:t>injected</w:t>
+      </w:r>
+      <w:proofErr w:type="spellEnd"/>
+      <w:r>
+        <w:rPr>
+          <w:rFonts w:ascii="Times New Roman" w:hAnsi="Times New Roman" w:cs="Times New Roman"/>
+          <w:sz w:val="28"/>
+          <w:szCs w:val="28"/>
+          <w:lang w:val="ru-KZ"/>
+        </w:rPr>
+        <w:t xml:space="preserve"> </w:t>
+      </w:r>
+      <w:proofErr w:type="spellStart"/>
+      <w:r>
+        <w:rPr>
+          <w:rFonts w:ascii="Times New Roman" w:hAnsi="Times New Roman" w:cs="Times New Roman"/>
+          <w:sz w:val="28"/>
+          <w:szCs w:val="28"/>
+          <w:lang w:val="ru-KZ"/>
+        </w:rPr>
+        <w:t>custom</w:t>
       </w:r>
       <w:proofErr w:type="spellEnd"/>
       <w:r>
@@ -21239,717 +21255,57 @@
           <w:szCs w:val="28"/>
           <w:lang w:val="ru-KZ"/>
         </w:rPr>
-        <w:t>class</w:t>
-      </w:r>
-      <w:proofErr w:type="spellEnd"/>
-      <w:r>
-        <w:rPr>
-          <w:rFonts w:ascii="Times New Roman" w:hAnsi="Times New Roman" w:cs="Times New Roman"/>
-          <w:sz w:val="28"/>
-          <w:szCs w:val="28"/>
-          <w:lang w:val="ru-KZ"/>
-        </w:rPr>
-        <w:t xml:space="preserve"> </w:t>
-      </w:r>
-      <w:proofErr w:type="spellStart"/>
-      <w:r>
-        <w:rPr>
-          <w:rFonts w:ascii="Times New Roman" w:hAnsi="Times New Roman" w:cs="Times New Roman"/>
-          <w:sz w:val="28"/>
-          <w:szCs w:val="28"/>
-          <w:lang w:val="ru-KZ"/>
-        </w:rPr>
-        <w:t>to</w:t>
-      </w:r>
-      <w:proofErr w:type="spellEnd"/>
-      <w:r>
-        <w:rPr>
-          <w:rFonts w:ascii="Times New Roman" w:hAnsi="Times New Roman" w:cs="Times New Roman"/>
-          <w:sz w:val="28"/>
-          <w:szCs w:val="28"/>
-          <w:lang w:val="ru-KZ"/>
-        </w:rPr>
-        <w:t xml:space="preserve"> </w:t>
-      </w:r>
-      <w:proofErr w:type="spellStart"/>
-      <w:r>
-        <w:rPr>
-          <w:rFonts w:ascii="Times New Roman" w:hAnsi="Times New Roman" w:cs="Times New Roman"/>
-          <w:sz w:val="28"/>
-          <w:szCs w:val="28"/>
-          <w:lang w:val="ru-KZ"/>
-        </w:rPr>
-        <w:t>replace</w:t>
-      </w:r>
-      <w:proofErr w:type="spellEnd"/>
-      <w:r>
-        <w:rPr>
-          <w:rFonts w:ascii="Times New Roman" w:hAnsi="Times New Roman" w:cs="Times New Roman"/>
-          <w:sz w:val="28"/>
-          <w:szCs w:val="28"/>
-          <w:lang w:val="ru-KZ"/>
-        </w:rPr>
-        <w:t xml:space="preserve"> </w:t>
-      </w:r>
-      <w:proofErr w:type="spellStart"/>
-      <w:r>
-        <w:rPr>
-          <w:rFonts w:ascii="Times New Roman" w:hAnsi="Times New Roman" w:cs="Times New Roman"/>
-          <w:sz w:val="28"/>
-          <w:szCs w:val="28"/>
-          <w:lang w:val="ru-KZ"/>
-        </w:rPr>
-        <w:t>standard</w:t>
-      </w:r>
-      <w:proofErr w:type="spellEnd"/>
-      <w:r>
-        <w:rPr>
-          <w:rFonts w:ascii="Times New Roman" w:hAnsi="Times New Roman" w:cs="Times New Roman"/>
-          <w:sz w:val="28"/>
-          <w:szCs w:val="28"/>
-          <w:lang w:val="ru-KZ"/>
-        </w:rPr>
-        <w:t xml:space="preserve"> </w:t>
-      </w:r>
-      <w:proofErr w:type="spellStart"/>
-      <w:r>
-        <w:rPr>
-          <w:rFonts w:ascii="Times New Roman" w:hAnsi="Times New Roman" w:cs="Times New Roman"/>
-          <w:sz w:val="28"/>
-          <w:szCs w:val="28"/>
-          <w:lang w:val="ru-KZ"/>
-        </w:rPr>
-        <w:t>text</w:t>
-      </w:r>
-      <w:proofErr w:type="spellEnd"/>
-      <w:r>
-        <w:rPr>
-          <w:rFonts w:ascii="Times New Roman" w:hAnsi="Times New Roman" w:cs="Times New Roman"/>
-          <w:sz w:val="28"/>
-          <w:szCs w:val="28"/>
-          <w:lang w:val="ru-KZ"/>
-        </w:rPr>
-        <w:t xml:space="preserve"> </w:t>
-      </w:r>
-      <w:proofErr w:type="spellStart"/>
-      <w:r>
-        <w:rPr>
-          <w:rFonts w:ascii="Times New Roman" w:hAnsi="Times New Roman" w:cs="Times New Roman"/>
-          <w:sz w:val="28"/>
-          <w:szCs w:val="28"/>
-          <w:lang w:val="ru-KZ"/>
-        </w:rPr>
-        <w:t>metrics</w:t>
-      </w:r>
-      <w:proofErr w:type="spellEnd"/>
-      <w:r>
-        <w:rPr>
-          <w:rFonts w:ascii="Times New Roman" w:hAnsi="Times New Roman" w:cs="Times New Roman"/>
-          <w:sz w:val="28"/>
-          <w:szCs w:val="28"/>
-          <w:lang w:val="ru-KZ"/>
-        </w:rPr>
-        <w:t xml:space="preserve"> </w:t>
-      </w:r>
-      <w:proofErr w:type="spellStart"/>
-      <w:r>
-        <w:rPr>
-          <w:rFonts w:ascii="Times New Roman" w:hAnsi="Times New Roman" w:cs="Times New Roman"/>
-          <w:sz w:val="28"/>
-          <w:szCs w:val="28"/>
-          <w:lang w:val="ru-KZ"/>
-        </w:rPr>
-        <w:t>with</w:t>
-      </w:r>
-      <w:proofErr w:type="spellEnd"/>
-      <w:r>
-        <w:rPr>
-          <w:rFonts w:ascii="Times New Roman" w:hAnsi="Times New Roman" w:cs="Times New Roman"/>
-          <w:sz w:val="28"/>
-          <w:szCs w:val="28"/>
-          <w:lang w:val="ru-KZ"/>
-        </w:rPr>
-        <w:t xml:space="preserve"> </w:t>
-      </w:r>
-      <w:proofErr w:type="spellStart"/>
-      <w:r>
-        <w:rPr>
-          <w:rFonts w:ascii="Times New Roman" w:hAnsi="Times New Roman" w:cs="Times New Roman"/>
-          <w:sz w:val="28"/>
-          <w:szCs w:val="28"/>
-          <w:lang w:val="ru-KZ"/>
-        </w:rPr>
-        <w:t>floating</w:t>
-      </w:r>
-      <w:proofErr w:type="spellEnd"/>
-      <w:r>
-        <w:rPr>
-          <w:rFonts w:ascii="Times New Roman" w:hAnsi="Times New Roman" w:cs="Times New Roman"/>
-          <w:sz w:val="28"/>
-          <w:szCs w:val="28"/>
-          <w:lang w:val="ru-KZ"/>
-        </w:rPr>
-        <w:t xml:space="preserve"> </w:t>
-      </w:r>
-      <w:proofErr w:type="spellStart"/>
-      <w:r>
-        <w:rPr>
-          <w:rFonts w:ascii="Times New Roman" w:hAnsi="Times New Roman" w:cs="Times New Roman"/>
-          <w:sz w:val="28"/>
-          <w:szCs w:val="28"/>
-          <w:lang w:val="ru-KZ"/>
-        </w:rPr>
-        <w:t>white</w:t>
-      </w:r>
-      <w:proofErr w:type="spellEnd"/>
-      <w:r>
-        <w:rPr>
-          <w:rFonts w:ascii="Times New Roman" w:hAnsi="Times New Roman" w:cs="Times New Roman"/>
-          <w:sz w:val="28"/>
-          <w:szCs w:val="28"/>
-          <w:lang w:val="ru-KZ"/>
-        </w:rPr>
-        <w:t xml:space="preserve"> </w:t>
-      </w:r>
-      <w:proofErr w:type="spellStart"/>
-      <w:r>
-        <w:rPr>
-          <w:rFonts w:ascii="Times New Roman" w:hAnsi="Times New Roman" w:cs="Times New Roman"/>
-          <w:sz w:val="28"/>
-          <w:szCs w:val="28"/>
-          <w:lang w:val="ru-KZ"/>
-        </w:rPr>
-        <w:t>cards</w:t>
-      </w:r>
-      <w:proofErr w:type="spellEnd"/>
-      <w:r>
-        <w:rPr>
-          <w:rFonts w:ascii="Times New Roman" w:hAnsi="Times New Roman" w:cs="Times New Roman"/>
-          <w:sz w:val="28"/>
-          <w:szCs w:val="28"/>
-          <w:lang w:val="ru-KZ"/>
-        </w:rPr>
-        <w:t xml:space="preserve"> </w:t>
-      </w:r>
-      <w:proofErr w:type="spellStart"/>
-      <w:r>
-        <w:rPr>
-          <w:rFonts w:ascii="Times New Roman" w:hAnsi="Times New Roman" w:cs="Times New Roman"/>
-          <w:sz w:val="28"/>
-          <w:szCs w:val="28"/>
-          <w:lang w:val="ru-KZ"/>
-        </w:rPr>
-        <w:t>featuring</w:t>
-      </w:r>
-      <w:proofErr w:type="spellEnd"/>
-      <w:r>
-        <w:rPr>
-          <w:rFonts w:ascii="Times New Roman" w:hAnsi="Times New Roman" w:cs="Times New Roman"/>
-          <w:sz w:val="28"/>
-          <w:szCs w:val="28"/>
-          <w:lang w:val="ru-KZ"/>
-        </w:rPr>
-        <w:t xml:space="preserve"> </w:t>
-      </w:r>
-      <w:proofErr w:type="spellStart"/>
-      <w:r>
-        <w:rPr>
-          <w:rFonts w:ascii="Times New Roman" w:hAnsi="Times New Roman" w:cs="Times New Roman"/>
-          <w:sz w:val="28"/>
-          <w:szCs w:val="28"/>
-          <w:lang w:val="ru-KZ"/>
-        </w:rPr>
-        <w:t>drop</w:t>
-      </w:r>
-      <w:proofErr w:type="spellEnd"/>
-      <w:r>
-        <w:rPr>
-          <w:rFonts w:ascii="Times New Roman" w:hAnsi="Times New Roman" w:cs="Times New Roman"/>
-          <w:sz w:val="28"/>
-          <w:szCs w:val="28"/>
-          <w:lang w:val="ru-KZ"/>
-        </w:rPr>
-        <w:t xml:space="preserve"> </w:t>
-      </w:r>
-      <w:proofErr w:type="spellStart"/>
-      <w:r>
-        <w:rPr>
-          <w:rFonts w:ascii="Times New Roman" w:hAnsi="Times New Roman" w:cs="Times New Roman"/>
-          <w:sz w:val="28"/>
-          <w:szCs w:val="28"/>
-          <w:lang w:val="ru-KZ"/>
-        </w:rPr>
-        <w:t>shadows</w:t>
-      </w:r>
-      <w:proofErr w:type="spellEnd"/>
-      <w:r>
-        <w:rPr>
-          <w:rFonts w:ascii="Times New Roman" w:hAnsi="Times New Roman" w:cs="Times New Roman"/>
-          <w:sz w:val="28"/>
-          <w:szCs w:val="28"/>
-          <w:lang w:val="ru-KZ"/>
-        </w:rPr>
-        <w:t xml:space="preserve"> </w:t>
-      </w:r>
-      <w:proofErr w:type="spellStart"/>
-      <w:r>
-        <w:rPr>
-          <w:rFonts w:ascii="Times New Roman" w:hAnsi="Times New Roman" w:cs="Times New Roman"/>
-          <w:sz w:val="28"/>
-          <w:szCs w:val="28"/>
-          <w:lang w:val="ru-KZ"/>
-        </w:rPr>
-        <w:t>and</w:t>
-      </w:r>
-      <w:proofErr w:type="spellEnd"/>
-      <w:r>
-        <w:rPr>
-          <w:rFonts w:ascii="Times New Roman" w:hAnsi="Times New Roman" w:cs="Times New Roman"/>
-          <w:sz w:val="28"/>
-          <w:szCs w:val="28"/>
-          <w:lang w:val="ru-KZ"/>
-        </w:rPr>
-        <w:t xml:space="preserve"> </w:t>
-      </w:r>
-      <w:proofErr w:type="spellStart"/>
-      <w:r>
-        <w:rPr>
-          <w:rFonts w:ascii="Times New Roman" w:hAnsi="Times New Roman" w:cs="Times New Roman"/>
-          <w:sz w:val="28"/>
-          <w:szCs w:val="28"/>
-          <w:lang w:val="ru-KZ"/>
-        </w:rPr>
-        <w:t>rounded</w:t>
-      </w:r>
-      <w:proofErr w:type="spellEnd"/>
-      <w:r>
-        <w:rPr>
-          <w:rFonts w:ascii="Times New Roman" w:hAnsi="Times New Roman" w:cs="Times New Roman"/>
-          <w:sz w:val="28"/>
-          <w:szCs w:val="28"/>
-          <w:lang w:val="ru-KZ"/>
-        </w:rPr>
-        <w:t xml:space="preserve"> </w:t>
-      </w:r>
-      <w:proofErr w:type="spellStart"/>
-      <w:r>
-        <w:rPr>
-          <w:rFonts w:ascii="Times New Roman" w:hAnsi="Times New Roman" w:cs="Times New Roman"/>
-          <w:sz w:val="28"/>
-          <w:szCs w:val="28"/>
-          <w:lang w:val="ru-KZ"/>
-        </w:rPr>
-        <w:t>corners</w:t>
-      </w:r>
-      <w:proofErr w:type="spellEnd"/>
-      <w:r>
-        <w:rPr>
-          <w:rFonts w:ascii="Times New Roman" w:hAnsi="Times New Roman" w:cs="Times New Roman"/>
-          <w:sz w:val="28"/>
-          <w:szCs w:val="28"/>
-          <w:lang w:val="ru-KZ"/>
-        </w:rPr>
-        <w:t xml:space="preserve">. </w:t>
-      </w:r>
-      <w:proofErr w:type="spellStart"/>
-      <w:r>
-        <w:rPr>
-          <w:rFonts w:ascii="Times New Roman" w:hAnsi="Times New Roman" w:cs="Times New Roman"/>
-          <w:sz w:val="28"/>
-          <w:szCs w:val="28"/>
-          <w:lang w:val="ru-KZ"/>
-        </w:rPr>
-        <w:t>This</w:t>
-      </w:r>
-      <w:proofErr w:type="spellEnd"/>
-      <w:r>
-        <w:rPr>
-          <w:rFonts w:ascii="Times New Roman" w:hAnsi="Times New Roman" w:cs="Times New Roman"/>
-          <w:sz w:val="28"/>
-          <w:szCs w:val="28"/>
-          <w:lang w:val="ru-KZ"/>
-        </w:rPr>
-        <w:t xml:space="preserve"> </w:t>
-      </w:r>
-      <w:proofErr w:type="spellStart"/>
-      <w:r>
-        <w:rPr>
-          <w:rFonts w:ascii="Times New Roman" w:hAnsi="Times New Roman" w:cs="Times New Roman"/>
-          <w:sz w:val="28"/>
-          <w:szCs w:val="28"/>
-          <w:lang w:val="ru-KZ"/>
-        </w:rPr>
-        <w:t>visual</w:t>
-      </w:r>
-      <w:proofErr w:type="spellEnd"/>
-      <w:r>
-        <w:rPr>
-          <w:rFonts w:ascii="Times New Roman" w:hAnsi="Times New Roman" w:cs="Times New Roman"/>
-          <w:sz w:val="28"/>
-          <w:szCs w:val="28"/>
-          <w:lang w:val="ru-KZ"/>
-        </w:rPr>
-        <w:t xml:space="preserve"> </w:t>
-      </w:r>
-      <w:proofErr w:type="spellStart"/>
-      <w:r>
-        <w:rPr>
-          <w:rFonts w:ascii="Times New Roman" w:hAnsi="Times New Roman" w:cs="Times New Roman"/>
-          <w:sz w:val="28"/>
-          <w:szCs w:val="28"/>
-          <w:lang w:val="ru-KZ"/>
-        </w:rPr>
-        <w:t>hierarchy</w:t>
-      </w:r>
-      <w:proofErr w:type="spellEnd"/>
-      <w:r>
-        <w:rPr>
-          <w:rFonts w:ascii="Times New Roman" w:hAnsi="Times New Roman" w:cs="Times New Roman"/>
-          <w:sz w:val="28"/>
-          <w:szCs w:val="28"/>
-          <w:lang w:val="ru-KZ"/>
-        </w:rPr>
-        <w:t xml:space="preserve"> </w:t>
-      </w:r>
-      <w:proofErr w:type="spellStart"/>
-      <w:r>
-        <w:rPr>
-          <w:rFonts w:ascii="Times New Roman" w:hAnsi="Times New Roman" w:cs="Times New Roman"/>
-          <w:sz w:val="28"/>
-          <w:szCs w:val="28"/>
-          <w:lang w:val="ru-KZ"/>
-        </w:rPr>
-        <w:t>guides</w:t>
-      </w:r>
-      <w:proofErr w:type="spellEnd"/>
-      <w:r>
-        <w:rPr>
-          <w:rFonts w:ascii="Times New Roman" w:hAnsi="Times New Roman" w:cs="Times New Roman"/>
-          <w:sz w:val="28"/>
-          <w:szCs w:val="28"/>
-          <w:lang w:val="ru-KZ"/>
-        </w:rPr>
-        <w:t xml:space="preserve"> </w:t>
-      </w:r>
-      <w:proofErr w:type="spellStart"/>
-      <w:r>
-        <w:rPr>
-          <w:rFonts w:ascii="Times New Roman" w:hAnsi="Times New Roman" w:cs="Times New Roman"/>
-          <w:sz w:val="28"/>
-          <w:szCs w:val="28"/>
-          <w:lang w:val="ru-KZ"/>
-        </w:rPr>
-        <w:t>the</w:t>
-      </w:r>
-      <w:proofErr w:type="spellEnd"/>
-      <w:r>
-        <w:rPr>
-          <w:rFonts w:ascii="Times New Roman" w:hAnsi="Times New Roman" w:cs="Times New Roman"/>
-          <w:sz w:val="28"/>
-          <w:szCs w:val="28"/>
-          <w:lang w:val="ru-KZ"/>
-        </w:rPr>
-        <w:t xml:space="preserve"> </w:t>
-      </w:r>
-      <w:proofErr w:type="spellStart"/>
-      <w:r>
-        <w:rPr>
-          <w:rFonts w:ascii="Times New Roman" w:hAnsi="Times New Roman" w:cs="Times New Roman"/>
-          <w:sz w:val="28"/>
-          <w:szCs w:val="28"/>
-          <w:lang w:val="ru-KZ"/>
-        </w:rPr>
-        <w:t>user's</w:t>
-      </w:r>
-      <w:proofErr w:type="spellEnd"/>
-      <w:r>
-        <w:rPr>
-          <w:rFonts w:ascii="Times New Roman" w:hAnsi="Times New Roman" w:cs="Times New Roman"/>
-          <w:sz w:val="28"/>
-          <w:szCs w:val="28"/>
-          <w:lang w:val="ru-KZ"/>
-        </w:rPr>
-        <w:t xml:space="preserve"> </w:t>
-      </w:r>
-      <w:proofErr w:type="spellStart"/>
-      <w:r>
-        <w:rPr>
-          <w:rFonts w:ascii="Times New Roman" w:hAnsi="Times New Roman" w:cs="Times New Roman"/>
-          <w:sz w:val="28"/>
-          <w:szCs w:val="28"/>
-          <w:lang w:val="ru-KZ"/>
-        </w:rPr>
-        <w:t>eye</w:t>
-      </w:r>
-      <w:proofErr w:type="spellEnd"/>
-      <w:r>
-        <w:rPr>
-          <w:rFonts w:ascii="Times New Roman" w:hAnsi="Times New Roman" w:cs="Times New Roman"/>
-          <w:sz w:val="28"/>
-          <w:szCs w:val="28"/>
-          <w:lang w:val="ru-KZ"/>
-        </w:rPr>
-        <w:t xml:space="preserve"> </w:t>
-      </w:r>
-      <w:proofErr w:type="spellStart"/>
-      <w:r>
-        <w:rPr>
-          <w:rFonts w:ascii="Times New Roman" w:hAnsi="Times New Roman" w:cs="Times New Roman"/>
-          <w:sz w:val="28"/>
-          <w:szCs w:val="28"/>
-          <w:lang w:val="ru-KZ"/>
-        </w:rPr>
-        <w:t>to</w:t>
-      </w:r>
-      <w:proofErr w:type="spellEnd"/>
-      <w:r>
-        <w:rPr>
-          <w:rFonts w:ascii="Times New Roman" w:hAnsi="Times New Roman" w:cs="Times New Roman"/>
-          <w:sz w:val="28"/>
-          <w:szCs w:val="28"/>
-          <w:lang w:val="ru-KZ"/>
-        </w:rPr>
-        <w:t xml:space="preserve"> </w:t>
-      </w:r>
-      <w:proofErr w:type="spellStart"/>
-      <w:r>
-        <w:rPr>
-          <w:rFonts w:ascii="Times New Roman" w:hAnsi="Times New Roman" w:cs="Times New Roman"/>
-          <w:sz w:val="28"/>
-          <w:szCs w:val="28"/>
-          <w:lang w:val="ru-KZ"/>
-        </w:rPr>
-        <w:t>the</w:t>
-      </w:r>
-      <w:proofErr w:type="spellEnd"/>
-      <w:r>
-        <w:rPr>
-          <w:rFonts w:ascii="Times New Roman" w:hAnsi="Times New Roman" w:cs="Times New Roman"/>
-          <w:sz w:val="28"/>
-          <w:szCs w:val="28"/>
-          <w:lang w:val="ru-KZ"/>
-        </w:rPr>
-        <w:t xml:space="preserve"> </w:t>
-      </w:r>
-      <w:proofErr w:type="spellStart"/>
-      <w:r>
-        <w:rPr>
-          <w:rFonts w:ascii="Times New Roman" w:hAnsi="Times New Roman" w:cs="Times New Roman"/>
-          <w:sz w:val="28"/>
-          <w:szCs w:val="28"/>
-          <w:lang w:val="ru-KZ"/>
-        </w:rPr>
-        <w:t>most</w:t>
-      </w:r>
-      <w:proofErr w:type="spellEnd"/>
-      <w:r>
-        <w:rPr>
-          <w:rFonts w:ascii="Times New Roman" w:hAnsi="Times New Roman" w:cs="Times New Roman"/>
-          <w:sz w:val="28"/>
-          <w:szCs w:val="28"/>
-          <w:lang w:val="ru-KZ"/>
-        </w:rPr>
-        <w:t xml:space="preserve"> </w:t>
-      </w:r>
-      <w:proofErr w:type="spellStart"/>
-      <w:r>
-        <w:rPr>
-          <w:rFonts w:ascii="Times New Roman" w:hAnsi="Times New Roman" w:cs="Times New Roman"/>
-          <w:sz w:val="28"/>
-          <w:szCs w:val="28"/>
-          <w:lang w:val="ru-KZ"/>
-        </w:rPr>
-        <w:t>critical</w:t>
-      </w:r>
-      <w:proofErr w:type="spellEnd"/>
-      <w:r>
-        <w:rPr>
-          <w:rFonts w:ascii="Times New Roman" w:hAnsi="Times New Roman" w:cs="Times New Roman"/>
-          <w:sz w:val="28"/>
-          <w:szCs w:val="28"/>
-          <w:lang w:val="ru-KZ"/>
-        </w:rPr>
-        <w:t xml:space="preserve"> </w:t>
-      </w:r>
-      <w:proofErr w:type="spellStart"/>
-      <w:r>
-        <w:rPr>
-          <w:rFonts w:ascii="Times New Roman" w:hAnsi="Times New Roman" w:cs="Times New Roman"/>
-          <w:sz w:val="28"/>
-          <w:szCs w:val="28"/>
-          <w:lang w:val="ru-KZ"/>
-        </w:rPr>
-        <w:t>data</w:t>
-      </w:r>
-      <w:proofErr w:type="spellEnd"/>
-      <w:r>
-        <w:rPr>
-          <w:rFonts w:ascii="Times New Roman" w:hAnsi="Times New Roman" w:cs="Times New Roman"/>
-          <w:sz w:val="28"/>
-          <w:szCs w:val="28"/>
-          <w:lang w:val="ru-KZ"/>
-        </w:rPr>
-        <w:t xml:space="preserve"> </w:t>
-      </w:r>
-      <w:proofErr w:type="spellStart"/>
-      <w:r>
-        <w:rPr>
-          <w:rFonts w:ascii="Times New Roman" w:hAnsi="Times New Roman" w:cs="Times New Roman"/>
-          <w:sz w:val="28"/>
-          <w:szCs w:val="28"/>
-          <w:lang w:val="ru-KZ"/>
-        </w:rPr>
-        <w:t>points</w:t>
-      </w:r>
-      <w:proofErr w:type="spellEnd"/>
-      <w:r>
-        <w:rPr>
-          <w:rFonts w:ascii="Times New Roman" w:hAnsi="Times New Roman" w:cs="Times New Roman"/>
-          <w:sz w:val="28"/>
-          <w:szCs w:val="28"/>
-          <w:lang w:val="ru-KZ"/>
-        </w:rPr>
-        <w:t xml:space="preserve"> (</w:t>
-      </w:r>
-      <w:proofErr w:type="spellStart"/>
-      <w:r>
-        <w:rPr>
-          <w:rFonts w:ascii="Times New Roman" w:hAnsi="Times New Roman" w:cs="Times New Roman"/>
-          <w:sz w:val="28"/>
-          <w:szCs w:val="28"/>
-          <w:lang w:val="ru-KZ"/>
-        </w:rPr>
-        <w:t>Sentiment</w:t>
-      </w:r>
-      <w:proofErr w:type="spellEnd"/>
-      <w:r>
-        <w:rPr>
-          <w:rFonts w:ascii="Times New Roman" w:hAnsi="Times New Roman" w:cs="Times New Roman"/>
-          <w:sz w:val="28"/>
-          <w:szCs w:val="28"/>
-          <w:lang w:val="ru-KZ"/>
-        </w:rPr>
-        <w:t xml:space="preserve"> </w:t>
-      </w:r>
-      <w:proofErr w:type="spellStart"/>
-      <w:r>
-        <w:rPr>
-          <w:rFonts w:ascii="Times New Roman" w:hAnsi="Times New Roman" w:cs="Times New Roman"/>
-          <w:sz w:val="28"/>
-          <w:szCs w:val="28"/>
-          <w:lang w:val="ru-KZ"/>
-        </w:rPr>
-        <w:t>and</w:t>
-      </w:r>
-      <w:proofErr w:type="spellEnd"/>
-      <w:r>
-        <w:rPr>
-          <w:rFonts w:ascii="Times New Roman" w:hAnsi="Times New Roman" w:cs="Times New Roman"/>
-          <w:sz w:val="28"/>
-          <w:szCs w:val="28"/>
-          <w:lang w:val="ru-KZ"/>
-        </w:rPr>
-        <w:t xml:space="preserve"> </w:t>
-      </w:r>
-      <w:proofErr w:type="spellStart"/>
-      <w:r>
-        <w:rPr>
-          <w:rFonts w:ascii="Times New Roman" w:hAnsi="Times New Roman" w:cs="Times New Roman"/>
-          <w:sz w:val="28"/>
-          <w:szCs w:val="28"/>
-          <w:lang w:val="ru-KZ"/>
-        </w:rPr>
-        <w:t>Intent</w:t>
-      </w:r>
-      <w:proofErr w:type="spellEnd"/>
-      <w:r>
-        <w:rPr>
-          <w:rFonts w:ascii="Times New Roman" w:hAnsi="Times New Roman" w:cs="Times New Roman"/>
-          <w:sz w:val="28"/>
-          <w:szCs w:val="28"/>
-          <w:lang w:val="ru-KZ"/>
-        </w:rPr>
-        <w:t xml:space="preserve">) </w:t>
-      </w:r>
-      <w:proofErr w:type="spellStart"/>
-      <w:r>
-        <w:rPr>
-          <w:rFonts w:ascii="Times New Roman" w:hAnsi="Times New Roman" w:cs="Times New Roman"/>
-          <w:sz w:val="28"/>
-          <w:szCs w:val="28"/>
-          <w:lang w:val="ru-KZ"/>
-        </w:rPr>
-        <w:t>immediately</w:t>
-      </w:r>
-      <w:proofErr w:type="spellEnd"/>
-      <w:r>
-        <w:rPr>
-          <w:rFonts w:ascii="Times New Roman" w:hAnsi="Times New Roman" w:cs="Times New Roman"/>
-          <w:sz w:val="28"/>
-          <w:szCs w:val="28"/>
-          <w:lang w:val="ru-KZ"/>
-        </w:rPr>
-        <w:t xml:space="preserve"> </w:t>
-      </w:r>
-      <w:proofErr w:type="spellStart"/>
-      <w:r>
-        <w:rPr>
-          <w:rFonts w:ascii="Times New Roman" w:hAnsi="Times New Roman" w:cs="Times New Roman"/>
-          <w:sz w:val="28"/>
-          <w:szCs w:val="28"/>
-          <w:lang w:val="ru-KZ"/>
-        </w:rPr>
-        <w:t>upon</w:t>
-      </w:r>
-      <w:proofErr w:type="spellEnd"/>
-      <w:r>
-        <w:rPr>
-          <w:rFonts w:ascii="Times New Roman" w:hAnsi="Times New Roman" w:cs="Times New Roman"/>
-          <w:sz w:val="28"/>
-          <w:szCs w:val="28"/>
-          <w:lang w:val="ru-KZ"/>
-        </w:rPr>
-        <w:t xml:space="preserve"> </w:t>
-      </w:r>
-      <w:proofErr w:type="spellStart"/>
-      <w:r>
-        <w:rPr>
-          <w:rFonts w:ascii="Times New Roman" w:hAnsi="Times New Roman" w:cs="Times New Roman"/>
-          <w:sz w:val="28"/>
-          <w:szCs w:val="28"/>
-          <w:lang w:val="ru-KZ"/>
-        </w:rPr>
-        <w:t>analysis</w:t>
-      </w:r>
-      <w:proofErr w:type="spellEnd"/>
-      <w:r>
-        <w:rPr>
-          <w:rFonts w:ascii="Times New Roman" w:hAnsi="Times New Roman" w:cs="Times New Roman"/>
-          <w:sz w:val="28"/>
-          <w:szCs w:val="28"/>
-          <w:lang w:val="ru-KZ"/>
-        </w:rPr>
-        <w:t xml:space="preserve"> </w:t>
-      </w:r>
-      <w:proofErr w:type="spellStart"/>
-      <w:r>
-        <w:rPr>
-          <w:rFonts w:ascii="Times New Roman" w:hAnsi="Times New Roman" w:cs="Times New Roman"/>
-          <w:sz w:val="28"/>
-          <w:szCs w:val="28"/>
-          <w:lang w:val="ru-KZ"/>
-        </w:rPr>
-        <w:t>completion</w:t>
-      </w:r>
-      <w:proofErr w:type="spellEnd"/>
-      <w:r>
-        <w:rPr>
-          <w:rFonts w:ascii="Times New Roman" w:hAnsi="Times New Roman" w:cs="Times New Roman"/>
-          <w:sz w:val="28"/>
-          <w:szCs w:val="28"/>
-          <w:lang w:val="ru-KZ"/>
-        </w:rPr>
-        <w:t>.</w:t>
+        <w:t>via</w:t>
+      </w:r>
+      <w:proofErr w:type="spellEnd"/>
+      <w:r>
+        <w:rPr>
+          <w:rFonts w:ascii="Times New Roman" w:hAnsi="Times New Roman" w:cs="Times New Roman"/>
+          <w:sz w:val="28"/>
+          <w:szCs w:val="28"/>
+          <w:lang w:val="ru-KZ"/>
+        </w:rPr>
+        <w:t xml:space="preserve"> </w:t>
+      </w:r>
+      <w:proofErr w:type="spellStart"/>
+      <w:r>
+        <w:rPr>
+          <w:rFonts w:ascii="Times New Roman" w:hAnsi="Times New Roman" w:cs="Times New Roman"/>
+          <w:sz w:val="28"/>
+          <w:szCs w:val="28"/>
+          <w:lang w:val="ru-KZ"/>
+        </w:rPr>
+        <w:t>st.markdown</w:t>
+      </w:r>
+      <w:proofErr w:type="spellEnd"/>
+      <w:r>
+        <w:rPr>
+          <w:rFonts w:ascii="Times New Roman" w:hAnsi="Times New Roman" w:cs="Times New Roman"/>
+          <w:sz w:val="28"/>
+          <w:szCs w:val="28"/>
+          <w:lang w:val="ru-KZ"/>
+        </w:rPr>
+        <w:t>(</w:t>
+      </w:r>
+      <w:proofErr w:type="spellStart"/>
+      <w:r>
+        <w:rPr>
+          <w:rFonts w:ascii="Times New Roman" w:hAnsi="Times New Roman" w:cs="Times New Roman"/>
+          <w:sz w:val="28"/>
+          <w:szCs w:val="28"/>
+          <w:lang w:val="ru-KZ"/>
+        </w:rPr>
+        <w:t>unsafe_allow_html</w:t>
+      </w:r>
+      <w:proofErr w:type="spellEnd"/>
+      <w:r>
+        <w:rPr>
+          <w:rFonts w:ascii="Times New Roman" w:hAnsi="Times New Roman" w:cs="Times New Roman"/>
+          <w:sz w:val="28"/>
+          <w:szCs w:val="28"/>
+          <w:lang w:val="ru-KZ"/>
+        </w:rPr>
+        <w:t>=True).</w:t>
       </w:r>
     </w:p>
     <w:p>
@@ -21958,8 +21314,6 @@
         <w:ind w:firstLine="0"/>
         <w:rPr>
           <w:rFonts w:ascii="Times New Roman" w:hAnsi="Times New Roman" w:cs="Times New Roman"/>
-          <w:b/>
-          <w:bCs/>
           <w:sz w:val="28"/>
           <w:szCs w:val="28"/>
           <w:lang w:val="ru-KZ"/>
@@ -21968,99 +21322,772 @@
       <w:r>
         <w:rPr>
           <w:rFonts w:ascii="Times New Roman" w:hAnsi="Times New Roman" w:cs="Times New Roman"/>
-          <w:b/>
-          <w:bCs/>
-          <w:sz w:val="28"/>
-          <w:szCs w:val="28"/>
-          <w:lang w:val="ru-KZ"/>
-        </w:rPr>
-        <w:t xml:space="preserve">4.3 </w:t>
-      </w:r>
-      <w:proofErr w:type="spellStart"/>
-      <w:r>
-        <w:rPr>
-          <w:rFonts w:ascii="Times New Roman" w:hAnsi="Times New Roman" w:cs="Times New Roman"/>
-          <w:b/>
-          <w:bCs/>
-          <w:sz w:val="28"/>
-          <w:szCs w:val="28"/>
-          <w:lang w:val="ru-KZ"/>
-        </w:rPr>
-        <w:t>Visualization</w:t>
-      </w:r>
-      <w:proofErr w:type="spellEnd"/>
-      <w:r>
-        <w:rPr>
-          <w:rFonts w:ascii="Times New Roman" w:hAnsi="Times New Roman" w:cs="Times New Roman"/>
-          <w:b/>
-          <w:bCs/>
-          <w:sz w:val="28"/>
-          <w:szCs w:val="28"/>
-          <w:lang w:val="ru-KZ"/>
-        </w:rPr>
-        <w:t xml:space="preserve"> </w:t>
-      </w:r>
-      <w:proofErr w:type="spellStart"/>
-      <w:r>
-        <w:rPr>
-          <w:rFonts w:ascii="Times New Roman" w:hAnsi="Times New Roman" w:cs="Times New Roman"/>
-          <w:b/>
-          <w:bCs/>
-          <w:sz w:val="28"/>
-          <w:szCs w:val="28"/>
-          <w:lang w:val="ru-KZ"/>
-        </w:rPr>
-        <w:t>of</w:t>
-      </w:r>
-      <w:proofErr w:type="spellEnd"/>
-      <w:r>
-        <w:rPr>
-          <w:rFonts w:ascii="Times New Roman" w:hAnsi="Times New Roman" w:cs="Times New Roman"/>
-          <w:b/>
-          <w:bCs/>
-          <w:sz w:val="28"/>
-          <w:szCs w:val="28"/>
-          <w:lang w:val="ru-KZ"/>
-        </w:rPr>
-        <w:t xml:space="preserve"> </w:t>
-      </w:r>
-      <w:proofErr w:type="spellStart"/>
-      <w:r>
-        <w:rPr>
-          <w:rFonts w:ascii="Times New Roman" w:hAnsi="Times New Roman" w:cs="Times New Roman"/>
-          <w:b/>
-          <w:bCs/>
-          <w:sz w:val="28"/>
-          <w:szCs w:val="28"/>
-          <w:lang w:val="ru-KZ"/>
-        </w:rPr>
-        <w:t>Named</w:t>
-      </w:r>
-      <w:proofErr w:type="spellEnd"/>
-      <w:r>
-        <w:rPr>
-          <w:rFonts w:ascii="Times New Roman" w:hAnsi="Times New Roman" w:cs="Times New Roman"/>
-          <w:b/>
-          <w:bCs/>
-          <w:sz w:val="28"/>
-          <w:szCs w:val="28"/>
-          <w:lang w:val="ru-KZ"/>
-        </w:rPr>
-        <w:t xml:space="preserve"> </w:t>
-      </w:r>
-      <w:proofErr w:type="spellStart"/>
-      <w:r>
-        <w:rPr>
-          <w:rFonts w:ascii="Times New Roman" w:hAnsi="Times New Roman" w:cs="Times New Roman"/>
-          <w:b/>
-          <w:bCs/>
-          <w:sz w:val="28"/>
-          <w:szCs w:val="28"/>
-          <w:lang w:val="ru-KZ"/>
-        </w:rPr>
-        <w:t>Entities</w:t>
-      </w:r>
-      <w:proofErr w:type="spellEnd"/>
+          <w:sz w:val="28"/>
+          <w:szCs w:val="28"/>
+          <w:lang w:val="ru-KZ"/>
+        </w:rPr>
+        <w:t xml:space="preserve">We </w:t>
+      </w:r>
+      <w:proofErr w:type="spellStart"/>
+      <w:r>
+        <w:rPr>
+          <w:rFonts w:ascii="Times New Roman" w:hAnsi="Times New Roman" w:cs="Times New Roman"/>
+          <w:sz w:val="28"/>
+          <w:szCs w:val="28"/>
+          <w:lang w:val="ru-KZ"/>
+        </w:rPr>
+        <w:t>created</w:t>
+      </w:r>
+      <w:proofErr w:type="spellEnd"/>
+      <w:r>
+        <w:rPr>
+          <w:rFonts w:ascii="Times New Roman" w:hAnsi="Times New Roman" w:cs="Times New Roman"/>
+          <w:sz w:val="28"/>
+          <w:szCs w:val="28"/>
+          <w:lang w:val="ru-KZ"/>
+        </w:rPr>
+        <w:t xml:space="preserve"> a .</w:t>
+      </w:r>
+      <w:proofErr w:type="spellStart"/>
+      <w:r>
+        <w:rPr>
+          <w:rFonts w:ascii="Times New Roman" w:hAnsi="Times New Roman" w:cs="Times New Roman"/>
+          <w:sz w:val="28"/>
+          <w:szCs w:val="28"/>
+          <w:lang w:val="ru-KZ"/>
+        </w:rPr>
+        <w:t>metric-card</w:t>
+      </w:r>
+      <w:proofErr w:type="spellEnd"/>
+      <w:r>
+        <w:rPr>
+          <w:rFonts w:ascii="Times New Roman" w:hAnsi="Times New Roman" w:cs="Times New Roman"/>
+          <w:sz w:val="28"/>
+          <w:szCs w:val="28"/>
+          <w:lang w:val="ru-KZ"/>
+        </w:rPr>
+        <w:t xml:space="preserve"> CSS </w:t>
+      </w:r>
+      <w:proofErr w:type="spellStart"/>
+      <w:r>
+        <w:rPr>
+          <w:rFonts w:ascii="Times New Roman" w:hAnsi="Times New Roman" w:cs="Times New Roman"/>
+          <w:sz w:val="28"/>
+          <w:szCs w:val="28"/>
+          <w:lang w:val="ru-KZ"/>
+        </w:rPr>
+        <w:t>class</w:t>
+      </w:r>
+      <w:proofErr w:type="spellEnd"/>
+      <w:r>
+        <w:rPr>
+          <w:rFonts w:ascii="Times New Roman" w:hAnsi="Times New Roman" w:cs="Times New Roman"/>
+          <w:sz w:val="28"/>
+          <w:szCs w:val="28"/>
+          <w:lang w:val="ru-KZ"/>
+        </w:rPr>
+        <w:t xml:space="preserve"> </w:t>
+      </w:r>
+      <w:proofErr w:type="spellStart"/>
+      <w:r>
+        <w:rPr>
+          <w:rFonts w:ascii="Times New Roman" w:hAnsi="Times New Roman" w:cs="Times New Roman"/>
+          <w:sz w:val="28"/>
+          <w:szCs w:val="28"/>
+          <w:lang w:val="ru-KZ"/>
+        </w:rPr>
+        <w:t>to</w:t>
+      </w:r>
+      <w:proofErr w:type="spellEnd"/>
+      <w:r>
+        <w:rPr>
+          <w:rFonts w:ascii="Times New Roman" w:hAnsi="Times New Roman" w:cs="Times New Roman"/>
+          <w:sz w:val="28"/>
+          <w:szCs w:val="28"/>
+          <w:lang w:val="ru-KZ"/>
+        </w:rPr>
+        <w:t xml:space="preserve"> </w:t>
+      </w:r>
+      <w:proofErr w:type="spellStart"/>
+      <w:r>
+        <w:rPr>
+          <w:rFonts w:ascii="Times New Roman" w:hAnsi="Times New Roman" w:cs="Times New Roman"/>
+          <w:sz w:val="28"/>
+          <w:szCs w:val="28"/>
+          <w:lang w:val="ru-KZ"/>
+        </w:rPr>
+        <w:t>replace</w:t>
+      </w:r>
+      <w:proofErr w:type="spellEnd"/>
+      <w:r>
+        <w:rPr>
+          <w:rFonts w:ascii="Times New Roman" w:hAnsi="Times New Roman" w:cs="Times New Roman"/>
+          <w:sz w:val="28"/>
+          <w:szCs w:val="28"/>
+          <w:lang w:val="ru-KZ"/>
+        </w:rPr>
+        <w:t xml:space="preserve"> </w:t>
+      </w:r>
+      <w:proofErr w:type="spellStart"/>
+      <w:r>
+        <w:rPr>
+          <w:rFonts w:ascii="Times New Roman" w:hAnsi="Times New Roman" w:cs="Times New Roman"/>
+          <w:sz w:val="28"/>
+          <w:szCs w:val="28"/>
+          <w:lang w:val="ru-KZ"/>
+        </w:rPr>
+        <w:t>standard</w:t>
+      </w:r>
+      <w:proofErr w:type="spellEnd"/>
+      <w:r>
+        <w:rPr>
+          <w:rFonts w:ascii="Times New Roman" w:hAnsi="Times New Roman" w:cs="Times New Roman"/>
+          <w:sz w:val="28"/>
+          <w:szCs w:val="28"/>
+          <w:lang w:val="ru-KZ"/>
+        </w:rPr>
+        <w:t xml:space="preserve"> </w:t>
+      </w:r>
+      <w:proofErr w:type="spellStart"/>
+      <w:r>
+        <w:rPr>
+          <w:rFonts w:ascii="Times New Roman" w:hAnsi="Times New Roman" w:cs="Times New Roman"/>
+          <w:sz w:val="28"/>
+          <w:szCs w:val="28"/>
+          <w:lang w:val="ru-KZ"/>
+        </w:rPr>
+        <w:t>text</w:t>
+      </w:r>
+      <w:proofErr w:type="spellEnd"/>
+      <w:r>
+        <w:rPr>
+          <w:rFonts w:ascii="Times New Roman" w:hAnsi="Times New Roman" w:cs="Times New Roman"/>
+          <w:sz w:val="28"/>
+          <w:szCs w:val="28"/>
+          <w:lang w:val="ru-KZ"/>
+        </w:rPr>
+        <w:t xml:space="preserve"> </w:t>
+      </w:r>
+      <w:proofErr w:type="spellStart"/>
+      <w:r>
+        <w:rPr>
+          <w:rFonts w:ascii="Times New Roman" w:hAnsi="Times New Roman" w:cs="Times New Roman"/>
+          <w:sz w:val="28"/>
+          <w:szCs w:val="28"/>
+          <w:lang w:val="ru-KZ"/>
+        </w:rPr>
+        <w:t>metrics</w:t>
+      </w:r>
+      <w:proofErr w:type="spellEnd"/>
+      <w:r>
+        <w:rPr>
+          <w:rFonts w:ascii="Times New Roman" w:hAnsi="Times New Roman" w:cs="Times New Roman"/>
+          <w:sz w:val="28"/>
+          <w:szCs w:val="28"/>
+          <w:lang w:val="ru-KZ"/>
+        </w:rPr>
+        <w:t xml:space="preserve"> </w:t>
+      </w:r>
+      <w:proofErr w:type="spellStart"/>
+      <w:r>
+        <w:rPr>
+          <w:rFonts w:ascii="Times New Roman" w:hAnsi="Times New Roman" w:cs="Times New Roman"/>
+          <w:sz w:val="28"/>
+          <w:szCs w:val="28"/>
+          <w:lang w:val="ru-KZ"/>
+        </w:rPr>
+        <w:t>with</w:t>
+      </w:r>
+      <w:proofErr w:type="spellEnd"/>
+      <w:r>
+        <w:rPr>
+          <w:rFonts w:ascii="Times New Roman" w:hAnsi="Times New Roman" w:cs="Times New Roman"/>
+          <w:sz w:val="28"/>
+          <w:szCs w:val="28"/>
+          <w:lang w:val="ru-KZ"/>
+        </w:rPr>
+        <w:t xml:space="preserve"> </w:t>
+      </w:r>
+      <w:proofErr w:type="spellStart"/>
+      <w:r>
+        <w:rPr>
+          <w:rFonts w:ascii="Times New Roman" w:hAnsi="Times New Roman" w:cs="Times New Roman"/>
+          <w:sz w:val="28"/>
+          <w:szCs w:val="28"/>
+          <w:lang w:val="ru-KZ"/>
+        </w:rPr>
+        <w:t>floating</w:t>
+      </w:r>
+      <w:proofErr w:type="spellEnd"/>
+      <w:r>
+        <w:rPr>
+          <w:rFonts w:ascii="Times New Roman" w:hAnsi="Times New Roman" w:cs="Times New Roman"/>
+          <w:sz w:val="28"/>
+          <w:szCs w:val="28"/>
+          <w:lang w:val="ru-KZ"/>
+        </w:rPr>
+        <w:t xml:space="preserve"> </w:t>
+      </w:r>
+      <w:proofErr w:type="spellStart"/>
+      <w:r>
+        <w:rPr>
+          <w:rFonts w:ascii="Times New Roman" w:hAnsi="Times New Roman" w:cs="Times New Roman"/>
+          <w:sz w:val="28"/>
+          <w:szCs w:val="28"/>
+          <w:lang w:val="ru-KZ"/>
+        </w:rPr>
+        <w:t>white</w:t>
+      </w:r>
+      <w:proofErr w:type="spellEnd"/>
+      <w:r>
+        <w:rPr>
+          <w:rFonts w:ascii="Times New Roman" w:hAnsi="Times New Roman" w:cs="Times New Roman"/>
+          <w:sz w:val="28"/>
+          <w:szCs w:val="28"/>
+          <w:lang w:val="ru-KZ"/>
+        </w:rPr>
+        <w:t xml:space="preserve"> </w:t>
+      </w:r>
+      <w:proofErr w:type="spellStart"/>
+      <w:r>
+        <w:rPr>
+          <w:rFonts w:ascii="Times New Roman" w:hAnsi="Times New Roman" w:cs="Times New Roman"/>
+          <w:sz w:val="28"/>
+          <w:szCs w:val="28"/>
+          <w:lang w:val="ru-KZ"/>
+        </w:rPr>
+        <w:t>cards</w:t>
+      </w:r>
+      <w:proofErr w:type="spellEnd"/>
+      <w:r>
+        <w:rPr>
+          <w:rFonts w:ascii="Times New Roman" w:hAnsi="Times New Roman" w:cs="Times New Roman"/>
+          <w:sz w:val="28"/>
+          <w:szCs w:val="28"/>
+          <w:lang w:val="ru-KZ"/>
+        </w:rPr>
+        <w:t xml:space="preserve"> </w:t>
+      </w:r>
+      <w:proofErr w:type="spellStart"/>
+      <w:r>
+        <w:rPr>
+          <w:rFonts w:ascii="Times New Roman" w:hAnsi="Times New Roman" w:cs="Times New Roman"/>
+          <w:sz w:val="28"/>
+          <w:szCs w:val="28"/>
+          <w:lang w:val="ru-KZ"/>
+        </w:rPr>
+        <w:t>featuring</w:t>
+      </w:r>
+      <w:proofErr w:type="spellEnd"/>
+      <w:r>
+        <w:rPr>
+          <w:rFonts w:ascii="Times New Roman" w:hAnsi="Times New Roman" w:cs="Times New Roman"/>
+          <w:sz w:val="28"/>
+          <w:szCs w:val="28"/>
+          <w:lang w:val="ru-KZ"/>
+        </w:rPr>
+        <w:t xml:space="preserve"> </w:t>
+      </w:r>
+      <w:proofErr w:type="spellStart"/>
+      <w:r>
+        <w:rPr>
+          <w:rFonts w:ascii="Times New Roman" w:hAnsi="Times New Roman" w:cs="Times New Roman"/>
+          <w:sz w:val="28"/>
+          <w:szCs w:val="28"/>
+          <w:lang w:val="ru-KZ"/>
+        </w:rPr>
+        <w:t>drop</w:t>
+      </w:r>
+      <w:proofErr w:type="spellEnd"/>
+      <w:r>
+        <w:rPr>
+          <w:rFonts w:ascii="Times New Roman" w:hAnsi="Times New Roman" w:cs="Times New Roman"/>
+          <w:sz w:val="28"/>
+          <w:szCs w:val="28"/>
+          <w:lang w:val="ru-KZ"/>
+        </w:rPr>
+        <w:t xml:space="preserve"> </w:t>
+      </w:r>
+      <w:proofErr w:type="spellStart"/>
+      <w:r>
+        <w:rPr>
+          <w:rFonts w:ascii="Times New Roman" w:hAnsi="Times New Roman" w:cs="Times New Roman"/>
+          <w:sz w:val="28"/>
+          <w:szCs w:val="28"/>
+          <w:lang w:val="ru-KZ"/>
+        </w:rPr>
+        <w:t>shadows</w:t>
+      </w:r>
+      <w:proofErr w:type="spellEnd"/>
+      <w:r>
+        <w:rPr>
+          <w:rFonts w:ascii="Times New Roman" w:hAnsi="Times New Roman" w:cs="Times New Roman"/>
+          <w:sz w:val="28"/>
+          <w:szCs w:val="28"/>
+          <w:lang w:val="ru-KZ"/>
+        </w:rPr>
+        <w:t xml:space="preserve"> </w:t>
+      </w:r>
+      <w:proofErr w:type="spellStart"/>
+      <w:r>
+        <w:rPr>
+          <w:rFonts w:ascii="Times New Roman" w:hAnsi="Times New Roman" w:cs="Times New Roman"/>
+          <w:sz w:val="28"/>
+          <w:szCs w:val="28"/>
+          <w:lang w:val="ru-KZ"/>
+        </w:rPr>
+        <w:t>and</w:t>
+      </w:r>
+      <w:proofErr w:type="spellEnd"/>
+      <w:r>
+        <w:rPr>
+          <w:rFonts w:ascii="Times New Roman" w:hAnsi="Times New Roman" w:cs="Times New Roman"/>
+          <w:sz w:val="28"/>
+          <w:szCs w:val="28"/>
+          <w:lang w:val="ru-KZ"/>
+        </w:rPr>
+        <w:t xml:space="preserve"> </w:t>
+      </w:r>
+      <w:proofErr w:type="spellStart"/>
+      <w:r>
+        <w:rPr>
+          <w:rFonts w:ascii="Times New Roman" w:hAnsi="Times New Roman" w:cs="Times New Roman"/>
+          <w:sz w:val="28"/>
+          <w:szCs w:val="28"/>
+          <w:lang w:val="ru-KZ"/>
+        </w:rPr>
+        <w:t>rounded</w:t>
+      </w:r>
+      <w:proofErr w:type="spellEnd"/>
+      <w:r>
+        <w:rPr>
+          <w:rFonts w:ascii="Times New Roman" w:hAnsi="Times New Roman" w:cs="Times New Roman"/>
+          <w:sz w:val="28"/>
+          <w:szCs w:val="28"/>
+          <w:lang w:val="ru-KZ"/>
+        </w:rPr>
+        <w:t xml:space="preserve"> </w:t>
+      </w:r>
+      <w:proofErr w:type="spellStart"/>
+      <w:r>
+        <w:rPr>
+          <w:rFonts w:ascii="Times New Roman" w:hAnsi="Times New Roman" w:cs="Times New Roman"/>
+          <w:sz w:val="28"/>
+          <w:szCs w:val="28"/>
+          <w:lang w:val="ru-KZ"/>
+        </w:rPr>
+        <w:t>corners</w:t>
+      </w:r>
+      <w:proofErr w:type="spellEnd"/>
+      <w:r>
+        <w:rPr>
+          <w:rFonts w:ascii="Times New Roman" w:hAnsi="Times New Roman" w:cs="Times New Roman"/>
+          <w:sz w:val="28"/>
+          <w:szCs w:val="28"/>
+          <w:lang w:val="ru-KZ"/>
+        </w:rPr>
+        <w:t xml:space="preserve">. </w:t>
+      </w:r>
+      <w:proofErr w:type="spellStart"/>
+      <w:r>
+        <w:rPr>
+          <w:rFonts w:ascii="Times New Roman" w:hAnsi="Times New Roman" w:cs="Times New Roman"/>
+          <w:sz w:val="28"/>
+          <w:szCs w:val="28"/>
+          <w:lang w:val="ru-KZ"/>
+        </w:rPr>
+        <w:t>This</w:t>
+      </w:r>
+      <w:proofErr w:type="spellEnd"/>
+      <w:r>
+        <w:rPr>
+          <w:rFonts w:ascii="Times New Roman" w:hAnsi="Times New Roman" w:cs="Times New Roman"/>
+          <w:sz w:val="28"/>
+          <w:szCs w:val="28"/>
+          <w:lang w:val="ru-KZ"/>
+        </w:rPr>
+        <w:t xml:space="preserve"> </w:t>
+      </w:r>
+      <w:proofErr w:type="spellStart"/>
+      <w:r>
+        <w:rPr>
+          <w:rFonts w:ascii="Times New Roman" w:hAnsi="Times New Roman" w:cs="Times New Roman"/>
+          <w:sz w:val="28"/>
+          <w:szCs w:val="28"/>
+          <w:lang w:val="ru-KZ"/>
+        </w:rPr>
+        <w:t>visual</w:t>
+      </w:r>
+      <w:proofErr w:type="spellEnd"/>
+      <w:r>
+        <w:rPr>
+          <w:rFonts w:ascii="Times New Roman" w:hAnsi="Times New Roman" w:cs="Times New Roman"/>
+          <w:sz w:val="28"/>
+          <w:szCs w:val="28"/>
+          <w:lang w:val="ru-KZ"/>
+        </w:rPr>
+        <w:t xml:space="preserve"> </w:t>
+      </w:r>
+      <w:proofErr w:type="spellStart"/>
+      <w:r>
+        <w:rPr>
+          <w:rFonts w:ascii="Times New Roman" w:hAnsi="Times New Roman" w:cs="Times New Roman"/>
+          <w:sz w:val="28"/>
+          <w:szCs w:val="28"/>
+          <w:lang w:val="ru-KZ"/>
+        </w:rPr>
+        <w:t>hierarchy</w:t>
+      </w:r>
+      <w:proofErr w:type="spellEnd"/>
+      <w:r>
+        <w:rPr>
+          <w:rFonts w:ascii="Times New Roman" w:hAnsi="Times New Roman" w:cs="Times New Roman"/>
+          <w:sz w:val="28"/>
+          <w:szCs w:val="28"/>
+          <w:lang w:val="ru-KZ"/>
+        </w:rPr>
+        <w:t xml:space="preserve"> </w:t>
+      </w:r>
+      <w:proofErr w:type="spellStart"/>
+      <w:r>
+        <w:rPr>
+          <w:rFonts w:ascii="Times New Roman" w:hAnsi="Times New Roman" w:cs="Times New Roman"/>
+          <w:sz w:val="28"/>
+          <w:szCs w:val="28"/>
+          <w:lang w:val="ru-KZ"/>
+        </w:rPr>
+        <w:t>guides</w:t>
+      </w:r>
+      <w:proofErr w:type="spellEnd"/>
+      <w:r>
+        <w:rPr>
+          <w:rFonts w:ascii="Times New Roman" w:hAnsi="Times New Roman" w:cs="Times New Roman"/>
+          <w:sz w:val="28"/>
+          <w:szCs w:val="28"/>
+          <w:lang w:val="ru-KZ"/>
+        </w:rPr>
+        <w:t xml:space="preserve"> </w:t>
+      </w:r>
+      <w:proofErr w:type="spellStart"/>
+      <w:r>
+        <w:rPr>
+          <w:rFonts w:ascii="Times New Roman" w:hAnsi="Times New Roman" w:cs="Times New Roman"/>
+          <w:sz w:val="28"/>
+          <w:szCs w:val="28"/>
+          <w:lang w:val="ru-KZ"/>
+        </w:rPr>
+        <w:t>the</w:t>
+      </w:r>
+      <w:proofErr w:type="spellEnd"/>
+      <w:r>
+        <w:rPr>
+          <w:rFonts w:ascii="Times New Roman" w:hAnsi="Times New Roman" w:cs="Times New Roman"/>
+          <w:sz w:val="28"/>
+          <w:szCs w:val="28"/>
+          <w:lang w:val="ru-KZ"/>
+        </w:rPr>
+        <w:t xml:space="preserve"> </w:t>
+      </w:r>
+      <w:proofErr w:type="spellStart"/>
+      <w:r>
+        <w:rPr>
+          <w:rFonts w:ascii="Times New Roman" w:hAnsi="Times New Roman" w:cs="Times New Roman"/>
+          <w:sz w:val="28"/>
+          <w:szCs w:val="28"/>
+          <w:lang w:val="ru-KZ"/>
+        </w:rPr>
+        <w:t>user's</w:t>
+      </w:r>
+      <w:proofErr w:type="spellEnd"/>
+      <w:r>
+        <w:rPr>
+          <w:rFonts w:ascii="Times New Roman" w:hAnsi="Times New Roman" w:cs="Times New Roman"/>
+          <w:sz w:val="28"/>
+          <w:szCs w:val="28"/>
+          <w:lang w:val="ru-KZ"/>
+        </w:rPr>
+        <w:t xml:space="preserve"> </w:t>
+      </w:r>
+      <w:proofErr w:type="spellStart"/>
+      <w:r>
+        <w:rPr>
+          <w:rFonts w:ascii="Times New Roman" w:hAnsi="Times New Roman" w:cs="Times New Roman"/>
+          <w:sz w:val="28"/>
+          <w:szCs w:val="28"/>
+          <w:lang w:val="ru-KZ"/>
+        </w:rPr>
+        <w:t>eye</w:t>
+      </w:r>
+      <w:proofErr w:type="spellEnd"/>
+      <w:r>
+        <w:rPr>
+          <w:rFonts w:ascii="Times New Roman" w:hAnsi="Times New Roman" w:cs="Times New Roman"/>
+          <w:sz w:val="28"/>
+          <w:szCs w:val="28"/>
+          <w:lang w:val="ru-KZ"/>
+        </w:rPr>
+        <w:t xml:space="preserve"> </w:t>
+      </w:r>
+      <w:proofErr w:type="spellStart"/>
+      <w:r>
+        <w:rPr>
+          <w:rFonts w:ascii="Times New Roman" w:hAnsi="Times New Roman" w:cs="Times New Roman"/>
+          <w:sz w:val="28"/>
+          <w:szCs w:val="28"/>
+          <w:lang w:val="ru-KZ"/>
+        </w:rPr>
+        <w:t>to</w:t>
+      </w:r>
+      <w:proofErr w:type="spellEnd"/>
+      <w:r>
+        <w:rPr>
+          <w:rFonts w:ascii="Times New Roman" w:hAnsi="Times New Roman" w:cs="Times New Roman"/>
+          <w:sz w:val="28"/>
+          <w:szCs w:val="28"/>
+          <w:lang w:val="ru-KZ"/>
+        </w:rPr>
+        <w:t xml:space="preserve"> </w:t>
+      </w:r>
+      <w:proofErr w:type="spellStart"/>
+      <w:r>
+        <w:rPr>
+          <w:rFonts w:ascii="Times New Roman" w:hAnsi="Times New Roman" w:cs="Times New Roman"/>
+          <w:sz w:val="28"/>
+          <w:szCs w:val="28"/>
+          <w:lang w:val="ru-KZ"/>
+        </w:rPr>
+        <w:t>the</w:t>
+      </w:r>
+      <w:proofErr w:type="spellEnd"/>
+      <w:r>
+        <w:rPr>
+          <w:rFonts w:ascii="Times New Roman" w:hAnsi="Times New Roman" w:cs="Times New Roman"/>
+          <w:sz w:val="28"/>
+          <w:szCs w:val="28"/>
+          <w:lang w:val="ru-KZ"/>
+        </w:rPr>
+        <w:t xml:space="preserve"> </w:t>
+      </w:r>
+      <w:proofErr w:type="spellStart"/>
+      <w:r>
+        <w:rPr>
+          <w:rFonts w:ascii="Times New Roman" w:hAnsi="Times New Roman" w:cs="Times New Roman"/>
+          <w:sz w:val="28"/>
+          <w:szCs w:val="28"/>
+          <w:lang w:val="ru-KZ"/>
+        </w:rPr>
+        <w:t>most</w:t>
+      </w:r>
+      <w:proofErr w:type="spellEnd"/>
+      <w:r>
+        <w:rPr>
+          <w:rFonts w:ascii="Times New Roman" w:hAnsi="Times New Roman" w:cs="Times New Roman"/>
+          <w:sz w:val="28"/>
+          <w:szCs w:val="28"/>
+          <w:lang w:val="ru-KZ"/>
+        </w:rPr>
+        <w:t xml:space="preserve"> </w:t>
+      </w:r>
+      <w:proofErr w:type="spellStart"/>
+      <w:r>
+        <w:rPr>
+          <w:rFonts w:ascii="Times New Roman" w:hAnsi="Times New Roman" w:cs="Times New Roman"/>
+          <w:sz w:val="28"/>
+          <w:szCs w:val="28"/>
+          <w:lang w:val="ru-KZ"/>
+        </w:rPr>
+        <w:t>critical</w:t>
+      </w:r>
+      <w:proofErr w:type="spellEnd"/>
+      <w:r>
+        <w:rPr>
+          <w:rFonts w:ascii="Times New Roman" w:hAnsi="Times New Roman" w:cs="Times New Roman"/>
+          <w:sz w:val="28"/>
+          <w:szCs w:val="28"/>
+          <w:lang w:val="ru-KZ"/>
+        </w:rPr>
+        <w:t xml:space="preserve"> </w:t>
+      </w:r>
+      <w:proofErr w:type="spellStart"/>
+      <w:r>
+        <w:rPr>
+          <w:rFonts w:ascii="Times New Roman" w:hAnsi="Times New Roman" w:cs="Times New Roman"/>
+          <w:sz w:val="28"/>
+          <w:szCs w:val="28"/>
+          <w:lang w:val="ru-KZ"/>
+        </w:rPr>
+        <w:t>data</w:t>
+      </w:r>
+      <w:proofErr w:type="spellEnd"/>
+      <w:r>
+        <w:rPr>
+          <w:rFonts w:ascii="Times New Roman" w:hAnsi="Times New Roman" w:cs="Times New Roman"/>
+          <w:sz w:val="28"/>
+          <w:szCs w:val="28"/>
+          <w:lang w:val="ru-KZ"/>
+        </w:rPr>
+        <w:t xml:space="preserve"> </w:t>
+      </w:r>
+      <w:proofErr w:type="spellStart"/>
+      <w:r>
+        <w:rPr>
+          <w:rFonts w:ascii="Times New Roman" w:hAnsi="Times New Roman" w:cs="Times New Roman"/>
+          <w:sz w:val="28"/>
+          <w:szCs w:val="28"/>
+          <w:lang w:val="ru-KZ"/>
+        </w:rPr>
+        <w:t>points</w:t>
+      </w:r>
+      <w:proofErr w:type="spellEnd"/>
+      <w:r>
+        <w:rPr>
+          <w:rFonts w:ascii="Times New Roman" w:hAnsi="Times New Roman" w:cs="Times New Roman"/>
+          <w:sz w:val="28"/>
+          <w:szCs w:val="28"/>
+          <w:lang w:val="ru-KZ"/>
+        </w:rPr>
+        <w:t xml:space="preserve"> (</w:t>
+      </w:r>
+      <w:proofErr w:type="spellStart"/>
+      <w:r>
+        <w:rPr>
+          <w:rFonts w:ascii="Times New Roman" w:hAnsi="Times New Roman" w:cs="Times New Roman"/>
+          <w:sz w:val="28"/>
+          <w:szCs w:val="28"/>
+          <w:lang w:val="ru-KZ"/>
+        </w:rPr>
+        <w:t>Sentiment</w:t>
+      </w:r>
+      <w:proofErr w:type="spellEnd"/>
+      <w:r>
+        <w:rPr>
+          <w:rFonts w:ascii="Times New Roman" w:hAnsi="Times New Roman" w:cs="Times New Roman"/>
+          <w:sz w:val="28"/>
+          <w:szCs w:val="28"/>
+          <w:lang w:val="ru-KZ"/>
+        </w:rPr>
+        <w:t xml:space="preserve"> </w:t>
+      </w:r>
+      <w:proofErr w:type="spellStart"/>
+      <w:r>
+        <w:rPr>
+          <w:rFonts w:ascii="Times New Roman" w:hAnsi="Times New Roman" w:cs="Times New Roman"/>
+          <w:sz w:val="28"/>
+          <w:szCs w:val="28"/>
+          <w:lang w:val="ru-KZ"/>
+        </w:rPr>
+        <w:t>and</w:t>
+      </w:r>
+      <w:proofErr w:type="spellEnd"/>
+      <w:r>
+        <w:rPr>
+          <w:rFonts w:ascii="Times New Roman" w:hAnsi="Times New Roman" w:cs="Times New Roman"/>
+          <w:sz w:val="28"/>
+          <w:szCs w:val="28"/>
+          <w:lang w:val="ru-KZ"/>
+        </w:rPr>
+        <w:t xml:space="preserve"> </w:t>
+      </w:r>
+      <w:proofErr w:type="spellStart"/>
+      <w:r>
+        <w:rPr>
+          <w:rFonts w:ascii="Times New Roman" w:hAnsi="Times New Roman" w:cs="Times New Roman"/>
+          <w:sz w:val="28"/>
+          <w:szCs w:val="28"/>
+          <w:lang w:val="ru-KZ"/>
+        </w:rPr>
+        <w:t>Intent</w:t>
+      </w:r>
+      <w:proofErr w:type="spellEnd"/>
+      <w:r>
+        <w:rPr>
+          <w:rFonts w:ascii="Times New Roman" w:hAnsi="Times New Roman" w:cs="Times New Roman"/>
+          <w:sz w:val="28"/>
+          <w:szCs w:val="28"/>
+          <w:lang w:val="ru-KZ"/>
+        </w:rPr>
+        <w:t xml:space="preserve">) </w:t>
+      </w:r>
+      <w:proofErr w:type="spellStart"/>
+      <w:r>
+        <w:rPr>
+          <w:rFonts w:ascii="Times New Roman" w:hAnsi="Times New Roman" w:cs="Times New Roman"/>
+          <w:sz w:val="28"/>
+          <w:szCs w:val="28"/>
+          <w:lang w:val="ru-KZ"/>
+        </w:rPr>
+        <w:t>immediately</w:t>
+      </w:r>
+      <w:proofErr w:type="spellEnd"/>
+      <w:r>
+        <w:rPr>
+          <w:rFonts w:ascii="Times New Roman" w:hAnsi="Times New Roman" w:cs="Times New Roman"/>
+          <w:sz w:val="28"/>
+          <w:szCs w:val="28"/>
+          <w:lang w:val="ru-KZ"/>
+        </w:rPr>
+        <w:t xml:space="preserve"> </w:t>
+      </w:r>
+      <w:proofErr w:type="spellStart"/>
+      <w:r>
+        <w:rPr>
+          <w:rFonts w:ascii="Times New Roman" w:hAnsi="Times New Roman" w:cs="Times New Roman"/>
+          <w:sz w:val="28"/>
+          <w:szCs w:val="28"/>
+          <w:lang w:val="ru-KZ"/>
+        </w:rPr>
+        <w:t>upon</w:t>
+      </w:r>
+      <w:proofErr w:type="spellEnd"/>
+      <w:r>
+        <w:rPr>
+          <w:rFonts w:ascii="Times New Roman" w:hAnsi="Times New Roman" w:cs="Times New Roman"/>
+          <w:sz w:val="28"/>
+          <w:szCs w:val="28"/>
+          <w:lang w:val="ru-KZ"/>
+        </w:rPr>
+        <w:t xml:space="preserve"> </w:t>
+      </w:r>
+      <w:proofErr w:type="spellStart"/>
+      <w:r>
+        <w:rPr>
+          <w:rFonts w:ascii="Times New Roman" w:hAnsi="Times New Roman" w:cs="Times New Roman"/>
+          <w:sz w:val="28"/>
+          <w:szCs w:val="28"/>
+          <w:lang w:val="ru-KZ"/>
+        </w:rPr>
+        <w:t>analysis</w:t>
+      </w:r>
+      <w:proofErr w:type="spellEnd"/>
+      <w:r>
+        <w:rPr>
+          <w:rFonts w:ascii="Times New Roman" w:hAnsi="Times New Roman" w:cs="Times New Roman"/>
+          <w:sz w:val="28"/>
+          <w:szCs w:val="28"/>
+          <w:lang w:val="ru-KZ"/>
+        </w:rPr>
+        <w:t xml:space="preserve"> </w:t>
+      </w:r>
+      <w:proofErr w:type="spellStart"/>
+      <w:r>
+        <w:rPr>
+          <w:rFonts w:ascii="Times New Roman" w:hAnsi="Times New Roman" w:cs="Times New Roman"/>
+          <w:sz w:val="28"/>
+          <w:szCs w:val="28"/>
+          <w:lang w:val="ru-KZ"/>
+        </w:rPr>
+        <w:t>completion</w:t>
+      </w:r>
+      <w:proofErr w:type="spellEnd"/>
+      <w:r>
+        <w:rPr>
+          <w:rFonts w:ascii="Times New Roman" w:hAnsi="Times New Roman" w:cs="Times New Roman"/>
+          <w:sz w:val="28"/>
+          <w:szCs w:val="28"/>
+          <w:lang w:val="ru-KZ"/>
+        </w:rPr>
+        <w:t>.</w:t>
+      </w:r>
     </w:p>
     <w:p>
       <w:pPr>
@@ -22068,6 +22095,8 @@
         <w:ind w:firstLine="0"/>
         <w:rPr>
           <w:rFonts w:ascii="Times New Roman" w:hAnsi="Times New Roman" w:cs="Times New Roman"/>
+          <w:b/>
+          <w:bCs/>
           <w:sz w:val="28"/>
           <w:szCs w:val="28"/>
           <w:lang w:val="ru-KZ"/>
@@ -22076,11 +22105,118 @@
       <w:r>
         <w:rPr>
           <w:rFonts w:ascii="Times New Roman" w:hAnsi="Times New Roman" w:cs="Times New Roman"/>
-          <w:sz w:val="28"/>
-          <w:szCs w:val="28"/>
-          <w:lang w:val="ru-KZ"/>
-        </w:rPr>
-        <w:lastRenderedPageBreak/>
+          <w:b/>
+          <w:bCs/>
+          <w:sz w:val="28"/>
+          <w:szCs w:val="28"/>
+          <w:lang w:val="ru-KZ"/>
+        </w:rPr>
+        <w:t xml:space="preserve">4.3 </w:t>
+      </w:r>
+      <w:proofErr w:type="spellStart"/>
+      <w:r>
+        <w:rPr>
+          <w:rFonts w:ascii="Times New Roman" w:hAnsi="Times New Roman" w:cs="Times New Roman"/>
+          <w:b/>
+          <w:bCs/>
+          <w:sz w:val="28"/>
+          <w:szCs w:val="28"/>
+          <w:lang w:val="ru-KZ"/>
+        </w:rPr>
+        <w:t>Visualization</w:t>
+      </w:r>
+      <w:proofErr w:type="spellEnd"/>
+      <w:r>
+        <w:rPr>
+          <w:rFonts w:ascii="Times New Roman" w:hAnsi="Times New Roman" w:cs="Times New Roman"/>
+          <w:b/>
+          <w:bCs/>
+          <w:sz w:val="28"/>
+          <w:szCs w:val="28"/>
+          <w:lang w:val="ru-KZ"/>
+        </w:rPr>
+        <w:t xml:space="preserve"> </w:t>
+      </w:r>
+      <w:proofErr w:type="spellStart"/>
+      <w:r>
+        <w:rPr>
+          <w:rFonts w:ascii="Times New Roman" w:hAnsi="Times New Roman" w:cs="Times New Roman"/>
+          <w:b/>
+          <w:bCs/>
+          <w:sz w:val="28"/>
+          <w:szCs w:val="28"/>
+          <w:lang w:val="ru-KZ"/>
+        </w:rPr>
+        <w:t>of</w:t>
+      </w:r>
+      <w:proofErr w:type="spellEnd"/>
+      <w:r>
+        <w:rPr>
+          <w:rFonts w:ascii="Times New Roman" w:hAnsi="Times New Roman" w:cs="Times New Roman"/>
+          <w:b/>
+          <w:bCs/>
+          <w:sz w:val="28"/>
+          <w:szCs w:val="28"/>
+          <w:lang w:val="ru-KZ"/>
+        </w:rPr>
+        <w:t xml:space="preserve"> </w:t>
+      </w:r>
+      <w:proofErr w:type="spellStart"/>
+      <w:r>
+        <w:rPr>
+          <w:rFonts w:ascii="Times New Roman" w:hAnsi="Times New Roman" w:cs="Times New Roman"/>
+          <w:b/>
+          <w:bCs/>
+          <w:sz w:val="28"/>
+          <w:szCs w:val="28"/>
+          <w:lang w:val="ru-KZ"/>
+        </w:rPr>
+        <w:t>Named</w:t>
+      </w:r>
+      <w:proofErr w:type="spellEnd"/>
+      <w:r>
+        <w:rPr>
+          <w:rFonts w:ascii="Times New Roman" w:hAnsi="Times New Roman" w:cs="Times New Roman"/>
+          <w:b/>
+          <w:bCs/>
+          <w:sz w:val="28"/>
+          <w:szCs w:val="28"/>
+          <w:lang w:val="ru-KZ"/>
+        </w:rPr>
+        <w:t xml:space="preserve"> </w:t>
+      </w:r>
+      <w:proofErr w:type="spellStart"/>
+      <w:r>
+        <w:rPr>
+          <w:rFonts w:ascii="Times New Roman" w:hAnsi="Times New Roman" w:cs="Times New Roman"/>
+          <w:b/>
+          <w:bCs/>
+          <w:sz w:val="28"/>
+          <w:szCs w:val="28"/>
+          <w:lang w:val="ru-KZ"/>
+        </w:rPr>
+        <w:t>Entities</w:t>
+      </w:r>
+      <w:proofErr w:type="spellEnd"/>
+    </w:p>
+    <w:p>
+      <w:pPr>
+        <w:spacing w:line="360" w:lineRule="auto"/>
+        <w:ind w:firstLine="0"/>
+        <w:rPr>
+          <w:rFonts w:ascii="Times New Roman" w:hAnsi="Times New Roman" w:cs="Times New Roman"/>
+          <w:sz w:val="28"/>
+          <w:szCs w:val="28"/>
+          <w:lang w:val="ru-KZ"/>
+        </w:rPr>
+      </w:pPr>
+      <w:r>
+        <w:rPr>
+          <w:rFonts w:ascii="Times New Roman" w:hAnsi="Times New Roman" w:cs="Times New Roman"/>
+          <w:sz w:val="28"/>
+          <w:szCs w:val="28"/>
+          <w:lang w:val="ru-KZ"/>
+        </w:rPr>
         <w:t xml:space="preserve">A </w:t>
       </w:r>
       <w:proofErr w:type="spellStart"/>
@@ -23288,6 +23424,125 @@
       <w:pPr>
         <w:spacing w:line="360" w:lineRule="auto"/>
         <w:ind w:firstLine="0"/>
+        <w:jc w:val="center"/>
+        <w:rPr>
+          <w:rFonts w:ascii="Times New Roman" w:hAnsi="Times New Roman" w:cs="Times New Roman"/>
+          <w:sz w:val="28"/>
+          <w:szCs w:val="28"/>
+          <w:lang w:val="ru-KZ"/>
+        </w:rPr>
+      </w:pPr>
+      <w:r>
+        <w:rPr>
+          <w:rFonts w:ascii="Times New Roman" w:hAnsi="Times New Roman" w:cs="Times New Roman"/>
+          <w:sz w:val="28"/>
+          <w:szCs w:val="28"/>
+          <w:lang w:val="ru-KZ"/>
+        </w:rPr>
+        <w:drawing>
+          <wp:inline distT="0" distB="0" distL="0" distR="0" wp14:anchorId="62C1F03C" wp14:editId="7D277567">
+            <wp:extent cx="4351867" cy="2742304"/>
+            <wp:effectExtent l="0" t="0" r="0" b="1270"/>
+            <wp:docPr id="550979761" name="Рисунок 1" descr="Изображение выглядит как текст, снимок экрана, Шрифт, веб-страница"/>
+            <wp:cNvGraphicFramePr>
+              <a:graphicFrameLocks xmlns:a="http://schemas.openxmlformats.org/drawingml/2006/main" noChangeAspect="1"/>
+            </wp:cNvGraphicFramePr>
+            <a:graphic xmlns:a="http://schemas.openxmlformats.org/drawingml/2006/main">
+              <a:graphicData uri="http://schemas.openxmlformats.org/drawingml/2006/picture">
+                <pic:pic xmlns:pic="http://schemas.openxmlformats.org/drawingml/2006/picture">
+                  <pic:nvPicPr>
+                    <pic:cNvPr id="550979761" name="Рисунок 1" descr="Изображение выглядит как текст, снимок экрана, Шрифт, веб-страница"/>
+                    <pic:cNvPicPr/>
+                  </pic:nvPicPr>
+                  <pic:blipFill>
+                    <a:blip r:embed="rId11"/>
+                    <a:stretch>
+                      <a:fillRect/>
+                    </a:stretch>
+                  </pic:blipFill>
+                  <pic:spPr>
+                    <a:xfrm>
+                      <a:off x="0" y="0"/>
+                      <a:ext cx="4359974" cy="2747413"/>
+                    </a:xfrm>
+                    <a:prstGeom prst="rect">
+                      <a:avLst/>
+                    </a:prstGeom>
+                  </pic:spPr>
+                </pic:pic>
+              </a:graphicData>
+            </a:graphic>
+          </wp:inline>
+        </w:drawing>
+      </w:r>
+    </w:p>
+    <w:p>
+      <w:pPr>
+        <w:spacing w:line="360" w:lineRule="auto"/>
+        <w:ind w:firstLine="0"/>
+        <w:jc w:val="center"/>
+        <w:rPr>
+          <w:rFonts w:ascii="Times New Roman" w:hAnsi="Times New Roman" w:cs="Times New Roman"/>
+          <w:sz w:val="28"/>
+          <w:szCs w:val="28"/>
+          <w:lang w:val="ru-KZ"/>
+        </w:rPr>
+      </w:pPr>
+      <w:r>
+        <w:rPr>
+          <w:rFonts w:ascii="Times New Roman" w:hAnsi="Times New Roman" w:cs="Times New Roman"/>
+          <w:sz w:val="28"/>
+          <w:szCs w:val="28"/>
+          <w:lang w:val="ru-KZ"/>
+        </w:rPr>
+        <w:t xml:space="preserve">Picture 2: Text </w:t>
+      </w:r>
+      <w:proofErr w:type="spellStart"/>
+      <w:r>
+        <w:rPr>
+          <w:rFonts w:ascii="Times New Roman" w:hAnsi="Times New Roman" w:cs="Times New Roman"/>
+          <w:sz w:val="28"/>
+          <w:szCs w:val="28"/>
+          <w:lang w:val="ru-KZ"/>
+        </w:rPr>
+        <w:t>analysis</w:t>
+      </w:r>
+      <w:proofErr w:type="spellEnd"/>
+      <w:r>
+        <w:rPr>
+          <w:rFonts w:ascii="Times New Roman" w:hAnsi="Times New Roman" w:cs="Times New Roman"/>
+          <w:sz w:val="28"/>
+          <w:szCs w:val="28"/>
+          <w:lang w:val="ru-KZ"/>
+        </w:rPr>
+        <w:t xml:space="preserve"> </w:t>
+      </w:r>
+      <w:proofErr w:type="spellStart"/>
+      <w:r>
+        <w:rPr>
+          <w:rFonts w:ascii="Times New Roman" w:hAnsi="Times New Roman" w:cs="Times New Roman"/>
+          <w:sz w:val="28"/>
+          <w:szCs w:val="28"/>
+          <w:lang w:val="ru-KZ"/>
+        </w:rPr>
+        <w:t>example</w:t>
+      </w:r>
+      <w:proofErr w:type="spellEnd"/>
+      <w:r>
+        <w:rPr>
+          <w:rFonts w:ascii="Times New Roman" w:hAnsi="Times New Roman" w:cs="Times New Roman"/>
+          <w:sz w:val="28"/>
+          <w:szCs w:val="28"/>
+          <w:lang w:val="ru-KZ"/>
+        </w:rPr>
+        <w:t>.</w:t>
+      </w:r>
+    </w:p>
+    <w:p>
+      <w:pPr>
+        <w:spacing w:line="360" w:lineRule="auto"/>
+        <w:ind w:firstLine="0"/>
+        <w:jc w:val="center"/>
         <w:rPr>
           <w:rFonts w:ascii="Times New Roman" w:hAnsi="Times New Roman" w:cs="Times New Roman"/>
           <w:sz w:val="28"/>
@@ -23300,6 +23555,7 @@
       <w:pPr>
         <w:spacing w:line="360" w:lineRule="auto"/>
         <w:ind w:firstLine="0"/>
+        <w:jc w:val="center"/>
         <w:rPr>
           <w:rFonts w:ascii="Times New Roman" w:hAnsi="Times New Roman" w:cs="Times New Roman"/>
           <w:sz w:val="28"/>
@@ -23312,6 +23568,31 @@
       <w:pPr>
         <w:spacing w:line="360" w:lineRule="auto"/>
         <w:ind w:firstLine="0"/>
+        <w:jc w:val="center"/>
+        <w:rPr>
+          <w:rFonts w:ascii="Times New Roman" w:hAnsi="Times New Roman" w:cs="Times New Roman"/>
+          <w:sz w:val="28"/>
+          <w:szCs w:val="28"/>
+          <w:lang w:val="ru-KZ"/>
+        </w:rPr>
+      </w:pPr>
+    </w:p>
+    <w:p>
+      <w:pPr>
+        <w:spacing w:line="360" w:lineRule="auto"/>
+        <w:ind w:firstLine="0"/>
+        <w:rPr>
+          <w:rFonts w:ascii="Times New Roman" w:hAnsi="Times New Roman" w:cs="Times New Roman"/>
+          <w:sz w:val="28"/>
+          <w:szCs w:val="28"/>
+          <w:lang w:val="ru-KZ"/>
+        </w:rPr>
+      </w:pPr>
+    </w:p>
+    <w:p>
+      <w:pPr>
+        <w:spacing w:line="360" w:lineRule="auto"/>
+        <w:ind w:firstLine="0"/>
         <w:rPr>
           <w:rFonts w:ascii="Times New Roman" w:hAnsi="Times New Roman" w:cs="Times New Roman"/>
           <w:b/>
@@ -23330,6 +23611,7 @@
           <w:szCs w:val="28"/>
           <w:lang w:val="ru-KZ"/>
         </w:rPr>
+        <w:lastRenderedPageBreak/>
         <w:t>CHAPTER 5: THE "AI-PAIR" COLLABORATION LOG</w:t>
       </w:r>
     </w:p>
@@ -26108,7 +26390,6 @@
           <w:szCs w:val="28"/>
           <w:lang w:val="ru-KZ"/>
         </w:rPr>
-        <w:lastRenderedPageBreak/>
         <w:t>Getting</w:t>
       </w:r>
       <w:proofErr w:type="spellEnd"/>
@@ -27428,6 +27709,7 @@
           <w:szCs w:val="28"/>
           <w:lang w:val="ru-KZ"/>
         </w:rPr>
+        <w:lastRenderedPageBreak/>
         <w:t>CHAPTER 6: PRACTICAL PERFORMANCE &amp; RESULTS</w:t>
       </w:r>
     </w:p>
@@ -28480,6 +28762,144 @@
     <w:p>
       <w:pPr>
         <w:spacing w:line="360" w:lineRule="auto"/>
+        <w:ind w:left="720" w:firstLine="0"/>
+        <w:jc w:val="center"/>
+        <w:rPr>
+          <w:rFonts w:ascii="Times New Roman" w:hAnsi="Times New Roman" w:cs="Times New Roman"/>
+          <w:sz w:val="28"/>
+          <w:szCs w:val="28"/>
+          <w:lang w:val="ru-KZ"/>
+        </w:rPr>
+      </w:pPr>
+      <w:r>
+        <w:rPr>
+          <w:rFonts w:ascii="Times New Roman" w:hAnsi="Times New Roman" w:cs="Times New Roman"/>
+          <w:sz w:val="28"/>
+          <w:szCs w:val="28"/>
+          <w:lang w:val="ru-KZ"/>
+        </w:rPr>
+        <w:drawing>
+          <wp:inline distT="0" distB="0" distL="0" distR="0" wp14:anchorId="2FBCE564" wp14:editId="7A97E3D9">
+            <wp:extent cx="3191934" cy="2193239"/>
+            <wp:effectExtent l="0" t="0" r="8890" b="0"/>
+            <wp:docPr id="1610143772" name="Рисунок 1" descr="Изображение выглядит как текст, снимок экрана, Шрифт, число&#10;&#10;Содержимое, созданное искусственным интеллектом, может быть неверным."/>
+            <wp:cNvGraphicFramePr>
+              <a:graphicFrameLocks xmlns:a="http://schemas.openxmlformats.org/drawingml/2006/main" noChangeAspect="1"/>
+            </wp:cNvGraphicFramePr>
+            <a:graphic xmlns:a="http://schemas.openxmlformats.org/drawingml/2006/main">
+              <a:graphicData uri="http://schemas.openxmlformats.org/drawingml/2006/picture">
+                <pic:pic xmlns:pic="http://schemas.openxmlformats.org/drawingml/2006/picture">
+                  <pic:nvPicPr>
+                    <pic:cNvPr id="1610143772" name="Рисунок 1" descr="Изображение выглядит как текст, снимок экрана, Шрифт, число&#10;&#10;Содержимое, созданное искусственным интеллектом, может быть неверным."/>
+                    <pic:cNvPicPr/>
+                  </pic:nvPicPr>
+                  <pic:blipFill>
+                    <a:blip r:embed="rId12"/>
+                    <a:stretch>
+                      <a:fillRect/>
+                    </a:stretch>
+                  </pic:blipFill>
+                  <pic:spPr>
+                    <a:xfrm>
+                      <a:off x="0" y="0"/>
+                      <a:ext cx="3197118" cy="2196801"/>
+                    </a:xfrm>
+                    <a:prstGeom prst="rect">
+                      <a:avLst/>
+                    </a:prstGeom>
+                  </pic:spPr>
+                </pic:pic>
+              </a:graphicData>
+            </a:graphic>
+          </wp:inline>
+        </w:drawing>
+      </w:r>
+    </w:p>
+    <w:p>
+      <w:pPr>
+        <w:spacing w:line="360" w:lineRule="auto"/>
+        <w:ind w:left="720" w:firstLine="0"/>
+        <w:jc w:val="center"/>
+        <w:rPr>
+          <w:rFonts w:ascii="Times New Roman" w:hAnsi="Times New Roman" w:cs="Times New Roman"/>
+          <w:sz w:val="28"/>
+          <w:szCs w:val="28"/>
+          <w:lang w:val="ru-KZ"/>
+        </w:rPr>
+      </w:pPr>
+      <w:r>
+        <w:rPr>
+          <w:rFonts w:ascii="Times New Roman" w:hAnsi="Times New Roman" w:cs="Times New Roman"/>
+          <w:sz w:val="28"/>
+          <w:szCs w:val="28"/>
+          <w:lang w:val="ru-KZ"/>
+        </w:rPr>
+        <w:t xml:space="preserve">Picture 3: Analysis </w:t>
+      </w:r>
+      <w:proofErr w:type="spellStart"/>
+      <w:r>
+        <w:rPr>
+          <w:rFonts w:ascii="Times New Roman" w:hAnsi="Times New Roman" w:cs="Times New Roman"/>
+          <w:sz w:val="28"/>
+          <w:szCs w:val="28"/>
+          <w:lang w:val="ru-KZ"/>
+        </w:rPr>
+        <w:t>report</w:t>
+      </w:r>
+      <w:proofErr w:type="spellEnd"/>
+      <w:r>
+        <w:rPr>
+          <w:rFonts w:ascii="Times New Roman" w:hAnsi="Times New Roman" w:cs="Times New Roman"/>
+          <w:sz w:val="28"/>
+          <w:szCs w:val="28"/>
+          <w:lang w:val="ru-KZ"/>
+        </w:rPr>
+        <w:t xml:space="preserve"> </w:t>
+      </w:r>
+      <w:proofErr w:type="spellStart"/>
+      <w:r>
+        <w:rPr>
+          <w:rFonts w:ascii="Times New Roman" w:hAnsi="Times New Roman" w:cs="Times New Roman"/>
+          <w:sz w:val="28"/>
+          <w:szCs w:val="28"/>
+          <w:lang w:val="ru-KZ"/>
+        </w:rPr>
+        <w:t>in</w:t>
+      </w:r>
+      <w:proofErr w:type="spellEnd"/>
+      <w:r>
+        <w:rPr>
+          <w:rFonts w:ascii="Times New Roman" w:hAnsi="Times New Roman" w:cs="Times New Roman"/>
+          <w:sz w:val="28"/>
+          <w:szCs w:val="28"/>
+          <w:lang w:val="ru-KZ"/>
+        </w:rPr>
+        <w:t xml:space="preserve"> PDF </w:t>
+      </w:r>
+      <w:proofErr w:type="spellStart"/>
+      <w:r>
+        <w:rPr>
+          <w:rFonts w:ascii="Times New Roman" w:hAnsi="Times New Roman" w:cs="Times New Roman"/>
+          <w:sz w:val="28"/>
+          <w:szCs w:val="28"/>
+          <w:lang w:val="ru-KZ"/>
+        </w:rPr>
+        <w:t>format</w:t>
+      </w:r>
+      <w:proofErr w:type="spellEnd"/>
+      <w:r>
+        <w:rPr>
+          <w:rFonts w:ascii="Times New Roman" w:hAnsi="Times New Roman" w:cs="Times New Roman"/>
+          <w:sz w:val="28"/>
+          <w:szCs w:val="28"/>
+          <w:lang w:val="ru-KZ"/>
+        </w:rPr>
+        <w:t>.</w:t>
+      </w:r>
+    </w:p>
+    <w:p>
+      <w:pPr>
+        <w:spacing w:line="360" w:lineRule="auto"/>
         <w:ind w:firstLine="0"/>
         <w:rPr>
           <w:rFonts w:ascii="Times New Roman" w:hAnsi="Times New Roman" w:cs="Times New Roman"/>
@@ -30985,6 +31405,222 @@
     <w:p>
       <w:pPr>
         <w:spacing w:line="360" w:lineRule="auto"/>
+        <w:ind w:left="720" w:firstLine="0"/>
+        <w:jc w:val="center"/>
+        <w:rPr>
+          <w:rFonts w:ascii="Times New Roman" w:hAnsi="Times New Roman" w:cs="Times New Roman"/>
+          <w:sz w:val="28"/>
+          <w:szCs w:val="28"/>
+          <w:lang w:val="ru-KZ"/>
+        </w:rPr>
+      </w:pPr>
+      <w:r>
+        <w:rPr>
+          <w:rFonts w:ascii="Times New Roman" w:hAnsi="Times New Roman" w:cs="Times New Roman"/>
+          <w:sz w:val="28"/>
+          <w:szCs w:val="28"/>
+          <w:lang w:val="ru-KZ"/>
+        </w:rPr>
+        <w:drawing>
+          <wp:inline distT="0" distB="0" distL="0" distR="0" wp14:anchorId="3E494864" wp14:editId="71F83103">
+            <wp:extent cx="4368800" cy="1232884"/>
+            <wp:effectExtent l="0" t="0" r="0" b="5715"/>
+            <wp:docPr id="854370263" name="Рисунок 1" descr="Изображение выглядит как текст, Шрифт, линия, снимок экрана&#10;&#10;Содержимое, созданное искусственным интеллектом, может быть неверным."/>
+            <wp:cNvGraphicFramePr>
+              <a:graphicFrameLocks xmlns:a="http://schemas.openxmlformats.org/drawingml/2006/main" noChangeAspect="1"/>
+            </wp:cNvGraphicFramePr>
+            <a:graphic xmlns:a="http://schemas.openxmlformats.org/drawingml/2006/main">
+              <a:graphicData uri="http://schemas.openxmlformats.org/drawingml/2006/picture">
+                <pic:pic xmlns:pic="http://schemas.openxmlformats.org/drawingml/2006/picture">
+                  <pic:nvPicPr>
+                    <pic:cNvPr id="854370263" name="Рисунок 1" descr="Изображение выглядит как текст, Шрифт, линия, снимок экрана&#10;&#10;Содержимое, созданное искусственным интеллектом, может быть неверным."/>
+                    <pic:cNvPicPr/>
+                  </pic:nvPicPr>
+                  <pic:blipFill>
+                    <a:blip r:embed="rId13"/>
+                    <a:stretch>
+                      <a:fillRect/>
+                    </a:stretch>
+                  </pic:blipFill>
+                  <pic:spPr>
+                    <a:xfrm>
+                      <a:off x="0" y="0"/>
+                      <a:ext cx="4381227" cy="1236391"/>
+                    </a:xfrm>
+                    <a:prstGeom prst="rect">
+                      <a:avLst/>
+                    </a:prstGeom>
+                  </pic:spPr>
+                </pic:pic>
+              </a:graphicData>
+            </a:graphic>
+          </wp:inline>
+        </w:drawing>
+      </w:r>
+    </w:p>
+    <w:p>
+      <w:pPr>
+        <w:spacing w:line="360" w:lineRule="auto"/>
+        <w:ind w:left="720" w:firstLine="0"/>
+        <w:jc w:val="center"/>
+        <w:rPr>
+          <w:rFonts w:ascii="Times New Roman" w:hAnsi="Times New Roman" w:cs="Times New Roman"/>
+          <w:sz w:val="28"/>
+          <w:szCs w:val="28"/>
+          <w:lang w:val="ru-KZ"/>
+        </w:rPr>
+      </w:pPr>
+      <w:r>
+        <w:rPr>
+          <w:rFonts w:ascii="Times New Roman" w:hAnsi="Times New Roman" w:cs="Times New Roman"/>
+          <w:sz w:val="28"/>
+          <w:szCs w:val="28"/>
+          <w:lang w:val="ru-KZ"/>
+        </w:rPr>
+        <w:t xml:space="preserve">Picture </w:t>
+      </w:r>
+      <w:r>
+        <w:rPr>
+          <w:rFonts w:ascii="Times New Roman" w:hAnsi="Times New Roman" w:cs="Times New Roman"/>
+          <w:sz w:val="28"/>
+          <w:szCs w:val="28"/>
+          <w:lang w:val="ru-KZ"/>
+        </w:rPr>
+        <w:t>4</w:t>
+      </w:r>
+      <w:r>
+        <w:rPr>
+          <w:rFonts w:ascii="Times New Roman" w:hAnsi="Times New Roman" w:cs="Times New Roman"/>
+          <w:sz w:val="28"/>
+          <w:szCs w:val="28"/>
+          <w:lang w:val="ru-KZ"/>
+        </w:rPr>
+        <w:t>: “</w:t>
+      </w:r>
+      <w:proofErr w:type="spellStart"/>
+      <w:r>
+        <w:rPr>
+          <w:rFonts w:ascii="Times New Roman" w:hAnsi="Times New Roman" w:cs="Times New Roman"/>
+          <w:sz w:val="28"/>
+          <w:szCs w:val="28"/>
+          <w:lang w:val="ru-KZ"/>
+        </w:rPr>
+        <w:t>Chat</w:t>
+      </w:r>
+      <w:proofErr w:type="spellEnd"/>
+      <w:r>
+        <w:rPr>
+          <w:rFonts w:ascii="Times New Roman" w:hAnsi="Times New Roman" w:cs="Times New Roman"/>
+          <w:sz w:val="28"/>
+          <w:szCs w:val="28"/>
+          <w:lang w:val="ru-KZ"/>
+        </w:rPr>
+        <w:t xml:space="preserve"> </w:t>
+      </w:r>
+      <w:proofErr w:type="spellStart"/>
+      <w:r>
+        <w:rPr>
+          <w:rFonts w:ascii="Times New Roman" w:hAnsi="Times New Roman" w:cs="Times New Roman"/>
+          <w:sz w:val="28"/>
+          <w:szCs w:val="28"/>
+          <w:lang w:val="ru-KZ"/>
+        </w:rPr>
+        <w:t>with</w:t>
+      </w:r>
+      <w:proofErr w:type="spellEnd"/>
+      <w:r>
+        <w:rPr>
+          <w:rFonts w:ascii="Times New Roman" w:hAnsi="Times New Roman" w:cs="Times New Roman"/>
+          <w:sz w:val="28"/>
+          <w:szCs w:val="28"/>
+          <w:lang w:val="ru-KZ"/>
+        </w:rPr>
+        <w:t xml:space="preserve"> Data” </w:t>
+      </w:r>
+      <w:proofErr w:type="spellStart"/>
+      <w:r>
+        <w:rPr>
+          <w:rFonts w:ascii="Times New Roman" w:hAnsi="Times New Roman" w:cs="Times New Roman"/>
+          <w:sz w:val="28"/>
+          <w:szCs w:val="28"/>
+          <w:lang w:val="ru-KZ"/>
+        </w:rPr>
+        <w:t>function</w:t>
+      </w:r>
+      <w:proofErr w:type="spellEnd"/>
+      <w:r>
+        <w:rPr>
+          <w:rFonts w:ascii="Times New Roman" w:hAnsi="Times New Roman" w:cs="Times New Roman"/>
+          <w:sz w:val="28"/>
+          <w:szCs w:val="28"/>
+          <w:lang w:val="ru-KZ"/>
+        </w:rPr>
+        <w:t xml:space="preserve"> </w:t>
+      </w:r>
+      <w:proofErr w:type="spellStart"/>
+      <w:r>
+        <w:rPr>
+          <w:rFonts w:ascii="Times New Roman" w:hAnsi="Times New Roman" w:cs="Times New Roman"/>
+          <w:sz w:val="28"/>
+          <w:szCs w:val="28"/>
+          <w:lang w:val="ru-KZ"/>
+        </w:rPr>
+        <w:t>example</w:t>
+      </w:r>
+      <w:proofErr w:type="spellEnd"/>
+      <w:r>
+        <w:rPr>
+          <w:rFonts w:ascii="Times New Roman" w:hAnsi="Times New Roman" w:cs="Times New Roman"/>
+          <w:sz w:val="28"/>
+          <w:szCs w:val="28"/>
+          <w:lang w:val="ru-KZ"/>
+        </w:rPr>
+        <w:t xml:space="preserve"> </w:t>
+      </w:r>
+      <w:proofErr w:type="spellStart"/>
+      <w:r>
+        <w:rPr>
+          <w:rFonts w:ascii="Times New Roman" w:hAnsi="Times New Roman" w:cs="Times New Roman"/>
+          <w:sz w:val="28"/>
+          <w:szCs w:val="28"/>
+          <w:lang w:val="ru-KZ"/>
+        </w:rPr>
+        <w:t>of</w:t>
+      </w:r>
+      <w:proofErr w:type="spellEnd"/>
+      <w:r>
+        <w:rPr>
+          <w:rFonts w:ascii="Times New Roman" w:hAnsi="Times New Roman" w:cs="Times New Roman"/>
+          <w:sz w:val="28"/>
+          <w:szCs w:val="28"/>
+          <w:lang w:val="ru-KZ"/>
+        </w:rPr>
+        <w:t xml:space="preserve"> </w:t>
+      </w:r>
+      <w:proofErr w:type="spellStart"/>
+      <w:r>
+        <w:rPr>
+          <w:rFonts w:ascii="Times New Roman" w:hAnsi="Times New Roman" w:cs="Times New Roman"/>
+          <w:sz w:val="28"/>
+          <w:szCs w:val="28"/>
+          <w:lang w:val="ru-KZ"/>
+        </w:rPr>
+        <w:t>usage</w:t>
+      </w:r>
+      <w:proofErr w:type="spellEnd"/>
+      <w:r>
+        <w:rPr>
+          <w:rFonts w:ascii="Times New Roman" w:hAnsi="Times New Roman" w:cs="Times New Roman"/>
+          <w:sz w:val="28"/>
+          <w:szCs w:val="28"/>
+          <w:lang w:val="ru-KZ"/>
+        </w:rPr>
+        <w:t>.</w:t>
+      </w:r>
+    </w:p>
+    <w:p>
+      <w:pPr>
+        <w:spacing w:line="360" w:lineRule="auto"/>
         <w:ind w:firstLine="0"/>
         <w:rPr>
           <w:rFonts w:ascii="Times New Roman" w:hAnsi="Times New Roman" w:cs="Times New Roman"/>
@@ -33418,6 +34054,7 @@
           <w:szCs w:val="28"/>
           <w:lang w:val="ru-KZ"/>
         </w:rPr>
+        <w:lastRenderedPageBreak/>
         <w:t>Fine-</w:t>
       </w:r>
       <w:proofErr w:type="spellStart"/>
@@ -34413,7 +35050,6 @@
           <w:szCs w:val="28"/>
           <w:lang w:val="ru-KZ"/>
         </w:rPr>
-        <w:lastRenderedPageBreak/>
         <w:t>private</w:t>
       </w:r>
       <w:proofErr w:type="spellEnd"/>
@@ -34949,7 +35585,7 @@
         </w:rPr>
         <w:t xml:space="preserve">. </w:t>
       </w:r>
-      <w:hyperlink r:id="rId10" w:tgtFrame="_blank" w:history="1">
+      <w:hyperlink r:id="rId14" w:tgtFrame="_blank" w:history="1">
         <w:r>
           <w:rPr>
             <w:rStyle w:val="aa"/>
@@ -35186,7 +35822,7 @@
         </w:rPr>
         <w:t xml:space="preserve"> </w:t>
       </w:r>
-      <w:hyperlink r:id="rId11" w:tgtFrame="_blank" w:history="1">
+      <w:hyperlink r:id="rId15" w:tgtFrame="_blank" w:history="1">
         <w:r>
           <w:rPr>
             <w:rStyle w:val="aa"/>
@@ -35314,7 +35950,7 @@
         </w:rPr>
         <w:t xml:space="preserve"> </w:t>
       </w:r>
-      <w:hyperlink r:id="rId12" w:tgtFrame="_blank" w:history="1">
+      <w:hyperlink r:id="rId16" w:tgtFrame="_blank" w:history="1">
         <w:r>
           <w:rPr>
             <w:rStyle w:val="aa"/>
@@ -35442,7 +36078,7 @@
         </w:rPr>
         <w:t xml:space="preserve"> </w:t>
       </w:r>
-      <w:hyperlink r:id="rId13" w:tgtFrame="_blank" w:history="1">
+      <w:hyperlink r:id="rId17" w:tgtFrame="_blank" w:history="1">
         <w:r>
           <w:rPr>
             <w:rStyle w:val="aa"/>
@@ -35882,8 +36518,8 @@
       </w:pPr>
     </w:p>
     <w:sectPr>
-      <w:headerReference w:type="default" r:id="rId14"/>
-      <w:footerReference w:type="default" r:id="rId15"/>
+      <w:headerReference w:type="default" r:id="rId18"/>
+      <w:footerReference w:type="default" r:id="rId19"/>
       <w:pgSz w:w="11906" w:h="16838"/>
       <w:pgMar w:top="1134" w:right="850" w:bottom="1134" w:left="1701" w:header="708" w:footer="708" w:gutter="0"/>
       <w:pgNumType w:start="0"/>
@@ -39529,6 +40165,7 @@
   <w:style w:type="character" w:default="1" w:styleId="a0">
     <w:name w:val="Default Paragraph Font"/>
     <w:uiPriority w:val="1"/>
+    <w:semiHidden/>
     <w:unhideWhenUsed/>
   </w:style>
   <w:style w:type="table" w:default="1" w:styleId="a1">

</xml_diff>